<commit_message>
beberapa perbaikan by segap
</commit_message>
<xml_diff>
--- a/public/templates/template_sppd.docx
+++ b/public/templates/template_sppd.docx
@@ -1,6 +1,6 @@
 
 <file path=word/document.xml><?xml version="1.0" encoding="utf-8"?>
-<w:document xmlns:wpc="http://schemas.microsoft.com/office/word/2010/wordprocessingCanvas" xmlns:cx="http://schemas.microsoft.com/office/drawing/2014/chartex" xmlns:cx1="http://schemas.microsoft.com/office/drawing/2015/9/8/chartex" xmlns:cx2="http://schemas.microsoft.com/office/drawing/2015/10/21/chartex" xmlns:cx3="http://schemas.microsoft.com/office/drawing/2016/5/9/chartex" xmlns:cx4="http://schemas.microsoft.com/office/drawing/2016/5/10/chartex" xmlns:cx5="http://schemas.microsoft.com/office/drawing/2016/5/11/chartex" xmlns:cx6="http://schemas.microsoft.com/office/drawing/2016/5/12/chartex" xmlns:cx7="http://schemas.microsoft.com/office/drawing/2016/5/13/chartex" xmlns:cx8="http://schemas.microsoft.com/office/drawing/2016/5/14/chartex" xmlns:mc="http://schemas.openxmlformats.org/markup-compatibility/2006" xmlns:aink="http://schemas.microsoft.com/office/drawing/2016/ink" xmlns:am3d="http://schemas.microsoft.com/office/drawing/2017/model3d" xmlns:o="urn:schemas-microsoft-com:office:office" xmlns:oel="http://schemas.microsoft.com/office/2019/extlst" xmlns:r="http://schemas.openxmlformats.org/officeDocument/2006/relationships" xmlns:m="http://schemas.openxmlformats.org/officeDocument/2006/math" xmlns:v="urn:schemas-microsoft-com:vml" xmlns:wp14="http://schemas.microsoft.com/office/word/2010/wordprocessingDrawing" xmlns:wp="http://schemas.openxmlformats.org/drawingml/2006/wordprocessingDrawing" xmlns:w10="urn:schemas-microsoft-com:office:word" xmlns:w="http://schemas.openxmlformats.org/wordprocessingml/2006/main" xmlns:w14="http://schemas.microsoft.com/office/word/2010/wordml" xmlns:w15="http://schemas.microsoft.com/office/word/2012/wordml" xmlns:w16cex="http://schemas.microsoft.com/office/word/2018/wordml/cex" xmlns:w16cid="http://schemas.microsoft.com/office/word/2016/wordml/cid" xmlns:w16="http://schemas.microsoft.com/office/word/2018/wordml" xmlns:w16du="http://schemas.microsoft.com/office/word/2023/wordml/word16du" xmlns:w16sdtdh="http://schemas.microsoft.com/office/word/2020/wordml/sdtdatahash" xmlns:w16sdtfl="http://schemas.microsoft.com/office/word/2024/wordml/sdtformatlock" xmlns:w16se="http://schemas.microsoft.com/office/word/2015/wordml/symex" xmlns:wpg="http://schemas.microsoft.com/office/word/2010/wordprocessingGroup" xmlns:wpi="http://schemas.microsoft.com/office/word/2010/wordprocessingInk" xmlns:wne="http://schemas.microsoft.com/office/word/2006/wordml" xmlns:wps="http://schemas.microsoft.com/office/word/2010/wordprocessingShape" mc:Ignorable="w14 w15 w16se w16cid w16 w16cex w16sdtdh w16sdtfl w16du wp14">
+<w:document xmlns:wpc="http://schemas.microsoft.com/office/word/2010/wordprocessingCanvas" xmlns:cx="http://schemas.microsoft.com/office/drawing/2014/chartex" xmlns:cx1="http://schemas.microsoft.com/office/drawing/2015/9/8/chartex" xmlns:cx2="http://schemas.microsoft.com/office/drawing/2015/10/21/chartex" xmlns:cx3="http://schemas.microsoft.com/office/drawing/2016/5/9/chartex" xmlns:cx4="http://schemas.microsoft.com/office/drawing/2016/5/10/chartex" xmlns:cx5="http://schemas.microsoft.com/office/drawing/2016/5/11/chartex" xmlns:cx6="http://schemas.microsoft.com/office/drawing/2016/5/12/chartex" xmlns:cx7="http://schemas.microsoft.com/office/drawing/2016/5/13/chartex" xmlns:cx8="http://schemas.microsoft.com/office/drawing/2016/5/14/chartex" xmlns:mc="http://schemas.openxmlformats.org/markup-compatibility/2006" xmlns:aink="http://schemas.microsoft.com/office/drawing/2016/ink" xmlns:am3d="http://schemas.microsoft.com/office/drawing/2017/model3d" xmlns:o="urn:schemas-microsoft-com:office:office" xmlns:r="http://schemas.openxmlformats.org/officeDocument/2006/relationships" xmlns:m="http://schemas.openxmlformats.org/officeDocument/2006/math" xmlns:v="urn:schemas-microsoft-com:vml" xmlns:wp14="http://schemas.microsoft.com/office/word/2010/wordprocessingDrawing" xmlns:wp="http://schemas.openxmlformats.org/drawingml/2006/wordprocessingDrawing" xmlns:w10="urn:schemas-microsoft-com:office:word" xmlns:w="http://schemas.openxmlformats.org/wordprocessingml/2006/main" xmlns:w14="http://schemas.microsoft.com/office/word/2010/wordml" xmlns:w15="http://schemas.microsoft.com/office/word/2012/wordml" xmlns:w16cex="http://schemas.microsoft.com/office/word/2018/wordml/cex" xmlns:w16cid="http://schemas.microsoft.com/office/word/2016/wordml/cid" xmlns:w16="http://schemas.microsoft.com/office/word/2018/wordml" xmlns:w16se="http://schemas.microsoft.com/office/word/2015/wordml/symex" xmlns:wpg="http://schemas.microsoft.com/office/word/2010/wordprocessingGroup" xmlns:wpi="http://schemas.microsoft.com/office/word/2010/wordprocessingInk" xmlns:wne="http://schemas.microsoft.com/office/word/2006/wordml" xmlns:wps="http://schemas.microsoft.com/office/word/2010/wordprocessingShape" mc:Ignorable="w14 w15 w16se w16cid w16 w16cex wp14">
   <w:body>
     <w:tbl>
       <w:tblPr>
@@ -289,7 +289,6 @@
                 <w:color w:val="000000" w:themeColor="text1"/>
               </w:rPr>
             </w:pPr>
-            <w:proofErr w:type="gramStart"/>
             <w:r>
               <w:rPr>
                 <w:rStyle w:val="FontParagrafDefault"/>
@@ -300,20 +299,7 @@
                 <w:szCs w:val="24"/>
                 <w:lang w:val="en-US"/>
               </w:rPr>
-              <w:t>e-mail :</w:t>
-            </w:r>
-            <w:proofErr w:type="gramEnd"/>
-            <w:r>
-              <w:rPr>
-                <w:rStyle w:val="FontParagrafDefault"/>
-                <w:rFonts w:ascii="Times New Roman" w:hAnsi="Times New Roman"/>
-                <w:b/>
-                <w:color w:val="000000" w:themeColor="text1"/>
-                <w:sz w:val="24"/>
-                <w:szCs w:val="24"/>
-                <w:lang w:val="en-US"/>
-              </w:rPr>
-              <w:t xml:space="preserve"> </w:t>
+              <w:t xml:space="preserve">e-mail : </w:t>
             </w:r>
             <w:hyperlink r:id="rId8" w:history="1">
               <w:r>
@@ -448,7 +434,7 @@
               </wp:anchor>
             </w:drawing>
           </mc:Choice>
-          <mc:Fallback>
+          <mc:Fallback xmlns:w16sdtfl="http://schemas.microsoft.com/office/word/2024/wordml/sdtformatlock" xmlns:w16sdtdh="http://schemas.microsoft.com/office/word/2020/wordml/sdtdatahash" xmlns:w16du="http://schemas.microsoft.com/office/word/2023/wordml/word16du" xmlns:oel="http://schemas.microsoft.com/office/2019/extlst">
             <w:pict>
               <v:shapetype w14:anchorId="04230D2E" id="_x0000_t32" coordsize="21600,21600" o:spt="32" o:oned="t" path="m,l21600,21600e" filled="f">
                 <v:path arrowok="t" fillok="f" o:connecttype="none"/>
@@ -514,7 +500,7 @@
               </wp:anchor>
             </w:drawing>
           </mc:Choice>
-          <mc:Fallback>
+          <mc:Fallback xmlns:w16sdtfl="http://schemas.microsoft.com/office/word/2024/wordml/sdtformatlock" xmlns:w16sdtdh="http://schemas.microsoft.com/office/word/2020/wordml/sdtdatahash" xmlns:w16du="http://schemas.microsoft.com/office/word/2023/wordml/word16du" xmlns:oel="http://schemas.microsoft.com/office/2019/extlst">
             <w:pict>
               <v:shape w14:anchorId="2C02CF0D" id="AutoShape 11" o:spid="_x0000_s1026" type="#_x0000_t32" style="position:absolute;margin-left:-14pt;margin-top:11.85pt;width:497.9pt;height:0;z-index:251660288;visibility:visible;mso-wrap-style:square;mso-wrap-distance-left:9pt;mso-wrap-distance-top:0;mso-wrap-distance-right:9pt;mso-wrap-distance-bottom:0;mso-position-horizontal:absolute;mso-position-horizontal-relative:text;mso-position-vertical:absolute;mso-position-vertical-relative:text" o:gfxdata="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" strokeweight="2.25pt"/>
             </w:pict>
@@ -632,7 +618,7 @@
               </wp:anchor>
             </w:drawing>
           </mc:Choice>
-          <mc:Fallback>
+          <mc:Fallback xmlns:w16sdtfl="http://schemas.microsoft.com/office/word/2024/wordml/sdtformatlock" xmlns:w16sdtdh="http://schemas.microsoft.com/office/word/2020/wordml/sdtdatahash" xmlns:w16du="http://schemas.microsoft.com/office/word/2023/wordml/word16du" xmlns:oel="http://schemas.microsoft.com/office/2019/extlst">
             <w:pict>
               <v:shape w14:anchorId="5D4C4247" id="AutoShape 14" o:spid="_x0000_s1026" type="#_x0000_t32" style="position:absolute;margin-left:.5pt;margin-top:13.55pt;width:501.95pt;height:0;z-index:251662336;visibility:visible;mso-wrap-style:square;mso-wrap-distance-left:9pt;mso-wrap-distance-top:0;mso-wrap-distance-right:9pt;mso-wrap-distance-bottom:0;mso-position-horizontal:absolute;mso-position-horizontal-relative:text;mso-position-vertical:absolute;mso-position-vertical-relative:text" o:gfxdata="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" strokeweight=".52906mm"/>
             </w:pict>
@@ -889,7 +875,31 @@
                 <w:szCs w:val="24"/>
                 <w:lang w:val="en-US"/>
               </w:rPr>
-              <w:t>_pegawai}</w:t>
+              <w:t>_</w:t>
+            </w:r>
+            <w:proofErr w:type="spellStart"/>
+            <w:r>
+              <w:rPr>
+                <w:rStyle w:val="FontParagrafDefault"/>
+                <w:rFonts w:ascii="Times New Roman" w:hAnsi="Times New Roman"/>
+                <w:color w:val="000000" w:themeColor="text1"/>
+                <w:sz w:val="24"/>
+                <w:szCs w:val="24"/>
+                <w:lang w:val="en-US"/>
+              </w:rPr>
+              <w:t>pegawai</w:t>
+            </w:r>
+            <w:proofErr w:type="spellEnd"/>
+            <w:r>
+              <w:rPr>
+                <w:rStyle w:val="FontParagrafDefault"/>
+                <w:rFonts w:ascii="Times New Roman" w:hAnsi="Times New Roman"/>
+                <w:color w:val="000000" w:themeColor="text1"/>
+                <w:sz w:val="24"/>
+                <w:szCs w:val="24"/>
+                <w:lang w:val="en-US"/>
+              </w:rPr>
+              <w:t>}</w:t>
             </w:r>
           </w:p>
         </w:tc>
@@ -1250,7 +1260,29 @@
                 <w:szCs w:val="24"/>
                 <w:lang w:val="en-US"/>
               </w:rPr>
-              <w:t>${tingkat}</w:t>
+              <w:t>${</w:t>
+            </w:r>
+            <w:proofErr w:type="spellStart"/>
+            <w:r>
+              <w:rPr>
+                <w:rFonts w:ascii="Times New Roman" w:hAnsi="Times New Roman"/>
+                <w:color w:val="000000" w:themeColor="text1"/>
+                <w:sz w:val="24"/>
+                <w:szCs w:val="24"/>
+                <w:lang w:val="en-US"/>
+              </w:rPr>
+              <w:t>tingkat</w:t>
+            </w:r>
+            <w:proofErr w:type="spellEnd"/>
+            <w:r>
+              <w:rPr>
+                <w:rFonts w:ascii="Times New Roman" w:hAnsi="Times New Roman"/>
+                <w:color w:val="000000" w:themeColor="text1"/>
+                <w:sz w:val="24"/>
+                <w:szCs w:val="24"/>
+                <w:lang w:val="en-US"/>
+              </w:rPr>
+              <w:t>}</w:t>
             </w:r>
           </w:p>
         </w:tc>
@@ -1472,7 +1504,31 @@
                 <w:szCs w:val="24"/>
                 <w:lang w:val="en-US"/>
               </w:rPr>
-              <w:t>${alat_angkut}</w:t>
+              <w:t>${</w:t>
+            </w:r>
+            <w:proofErr w:type="spellStart"/>
+            <w:r>
+              <w:rPr>
+                <w:rStyle w:val="FontParagrafDefault"/>
+                <w:rFonts w:ascii="Times New Roman" w:hAnsi="Times New Roman"/>
+                <w:color w:val="000000" w:themeColor="text1"/>
+                <w:sz w:val="24"/>
+                <w:szCs w:val="24"/>
+                <w:lang w:val="en-US"/>
+              </w:rPr>
+              <w:t>alat_angkut</w:t>
+            </w:r>
+            <w:proofErr w:type="spellEnd"/>
+            <w:r>
+              <w:rPr>
+                <w:rStyle w:val="FontParagrafDefault"/>
+                <w:rFonts w:ascii="Times New Roman" w:hAnsi="Times New Roman"/>
+                <w:color w:val="000000" w:themeColor="text1"/>
+                <w:sz w:val="24"/>
+                <w:szCs w:val="24"/>
+                <w:lang w:val="en-US"/>
+              </w:rPr>
+              <w:t>}</w:t>
             </w:r>
             <w:r>
               <w:rPr>
@@ -1607,6 +1663,7 @@
                 <w:lang w:val="en-US"/>
               </w:rPr>
             </w:pPr>
+            <w:proofErr w:type="spellStart"/>
             <w:r>
               <w:rPr>
                 <w:rStyle w:val="FontParagrafDefault"/>
@@ -1628,8 +1685,33 @@
                 <w:szCs w:val="24"/>
                 <w:lang w:val="en-US"/>
               </w:rPr>
-              <w:t>iak Sri Indrapura</w:t>
-            </w:r>
+              <w:t>iak</w:t>
+            </w:r>
+            <w:proofErr w:type="spellEnd"/>
+            <w:r>
+              <w:rPr>
+                <w:rStyle w:val="FontParagrafDefault"/>
+                <w:rFonts w:ascii="Times New Roman" w:hAnsi="Times New Roman"/>
+                <w:bCs/>
+                <w:sz w:val="24"/>
+                <w:szCs w:val="24"/>
+                <w:lang w:val="en-US"/>
+              </w:rPr>
+              <w:t xml:space="preserve"> Sri </w:t>
+            </w:r>
+            <w:proofErr w:type="spellStart"/>
+            <w:r>
+              <w:rPr>
+                <w:rStyle w:val="FontParagrafDefault"/>
+                <w:rFonts w:ascii="Times New Roman" w:hAnsi="Times New Roman"/>
+                <w:bCs/>
+                <w:sz w:val="24"/>
+                <w:szCs w:val="24"/>
+                <w:lang w:val="en-US"/>
+              </w:rPr>
+              <w:t>Indrapura</w:t>
+            </w:r>
+            <w:proofErr w:type="spellEnd"/>
           </w:p>
           <w:p>
             <w:pPr>
@@ -1656,76 +1738,76 @@
                 <w:szCs w:val="24"/>
                 <w:lang w:val="en-US"/>
               </w:rPr>
-              <w:t>${tujuan_spt}, ${kota_tujuan_id}, ${provinsi_tujuan_id}</w:t>
-            </w:r>
-            <w:r>
-              <w:rPr>
-                <w:rFonts w:ascii="Times New Roman" w:hAnsi="Times New Roman"/>
-                <w:color w:val="000000" w:themeColor="text1"/>
-                <w:sz w:val="24"/>
-                <w:szCs w:val="24"/>
-                <w:lang w:val="en-US"/>
-              </w:rPr>
-              <w:t>,</w:t>
-            </w:r>
-          </w:p>
-          <w:p>
-            <w:pPr>
-              <w:pStyle w:val="ListParagraph"/>
-              <w:numPr>
-                <w:ilvl w:val="1"/>
-                <w:numId w:val="1"/>
-              </w:numPr>
-              <w:spacing w:after="0" w:line="240" w:lineRule="auto"/>
-              <w:ind w:left="320" w:hanging="283"/>
-              <w:rPr>
-                <w:rFonts w:ascii="Times New Roman" w:hAnsi="Times New Roman"/>
-                <w:bCs/>
-                <w:sz w:val="24"/>
-                <w:szCs w:val="24"/>
-                <w:lang w:val="en-US"/>
-              </w:rPr>
-            </w:pPr>
-            <w:r>
-              <w:rPr>
-                <w:rFonts w:ascii="Times New Roman" w:hAnsi="Times New Roman"/>
-                <w:color w:val="000000" w:themeColor="text1"/>
-                <w:sz w:val="24"/>
-                <w:szCs w:val="24"/>
-                <w:lang w:val="en-US"/>
-              </w:rPr>
-              <w:t>${kecamatan_spt}</w:t>
-            </w:r>
-            <w:r>
-              <w:rPr>
-                <w:rFonts w:ascii="Times New Roman" w:hAnsi="Times New Roman"/>
-                <w:color w:val="000000" w:themeColor="text1"/>
-                <w:sz w:val="24"/>
-                <w:szCs w:val="24"/>
-                <w:lang w:val="en-US"/>
-              </w:rPr>
-              <w:t xml:space="preserve">, </w:t>
-            </w:r>
-            <w:r>
-              <w:rPr>
-                <w:rFonts w:ascii="Times New Roman" w:hAnsi="Times New Roman"/>
-                <w:color w:val="000000" w:themeColor="text1"/>
-                <w:sz w:val="24"/>
-                <w:szCs w:val="24"/>
-                <w:lang w:val="en-US"/>
-              </w:rPr>
-              <w:t>$</w:t>
-            </w:r>
-            <w:r>
-              <w:rPr>
-                <w:rFonts w:ascii="Times New Roman" w:hAnsi="Times New Roman"/>
-                <w:color w:val="000000" w:themeColor="text1"/>
-                <w:sz w:val="24"/>
-                <w:szCs w:val="24"/>
-                <w:lang w:val="en-US"/>
-              </w:rPr>
-              <w:t>{desa_spt}</w:t>
-            </w:r>
+              <w:t>${</w:t>
+            </w:r>
+            <w:proofErr w:type="spellStart"/>
+            <w:r>
+              <w:rPr>
+                <w:rFonts w:ascii="Times New Roman" w:hAnsi="Times New Roman"/>
+                <w:color w:val="000000" w:themeColor="text1"/>
+                <w:sz w:val="24"/>
+                <w:szCs w:val="24"/>
+                <w:lang w:val="en-US"/>
+              </w:rPr>
+              <w:t>tujuan_spt</w:t>
+            </w:r>
+            <w:proofErr w:type="spellEnd"/>
+            <w:r>
+              <w:rPr>
+                <w:rFonts w:ascii="Times New Roman" w:hAnsi="Times New Roman"/>
+                <w:color w:val="000000" w:themeColor="text1"/>
+                <w:sz w:val="24"/>
+                <w:szCs w:val="24"/>
+                <w:lang w:val="en-US"/>
+              </w:rPr>
+              <w:t>}, ${</w:t>
+            </w:r>
+            <w:proofErr w:type="spellStart"/>
+            <w:r>
+              <w:rPr>
+                <w:rFonts w:ascii="Times New Roman" w:hAnsi="Times New Roman"/>
+                <w:color w:val="000000" w:themeColor="text1"/>
+                <w:sz w:val="24"/>
+                <w:szCs w:val="24"/>
+                <w:lang w:val="en-US"/>
+              </w:rPr>
+              <w:t>kota_tujuan_id</w:t>
+            </w:r>
+            <w:proofErr w:type="spellEnd"/>
+            <w:r>
+              <w:rPr>
+                <w:rFonts w:ascii="Times New Roman" w:hAnsi="Times New Roman"/>
+                <w:color w:val="000000" w:themeColor="text1"/>
+                <w:sz w:val="24"/>
+                <w:szCs w:val="24"/>
+                <w:lang w:val="en-US"/>
+              </w:rPr>
+              <w:t>}, ${</w:t>
+            </w:r>
+            <w:proofErr w:type="spellStart"/>
+            <w:r>
+              <w:rPr>
+                <w:rFonts w:ascii="Times New Roman" w:hAnsi="Times New Roman"/>
+                <w:color w:val="000000" w:themeColor="text1"/>
+                <w:sz w:val="24"/>
+                <w:szCs w:val="24"/>
+                <w:lang w:val="en-US"/>
+              </w:rPr>
+              <w:t>provinsi_tujuan_id</w:t>
+            </w:r>
+            <w:proofErr w:type="spellEnd"/>
+            <w:r>
+              <w:rPr>
+                <w:rFonts w:ascii="Times New Roman" w:hAnsi="Times New Roman"/>
+                <w:color w:val="000000" w:themeColor="text1"/>
+                <w:sz w:val="24"/>
+                <w:szCs w:val="24"/>
+                <w:lang w:val="en-US"/>
+              </w:rPr>
+              <w:t>}</w:t>
+            </w:r>
+            <w:bookmarkStart w:id="0" w:name="_GoBack"/>
+            <w:bookmarkEnd w:id="0"/>
           </w:p>
         </w:tc>
       </w:tr>
@@ -1754,7 +1836,7 @@
               <w:pStyle w:val="DaftarParagraf"/>
               <w:numPr>
                 <w:ilvl w:val="0"/>
-                <w:numId w:val="1"/>
+                <w:numId w:val="3"/>
               </w:numPr>
               <w:spacing w:after="0" w:line="240" w:lineRule="auto"/>
               <w:ind w:left="318" w:hanging="284"/>
@@ -1870,7 +1952,18 @@
                 <w:szCs w:val="24"/>
                 <w:lang w:val="en-US"/>
               </w:rPr>
-              <w:t>${lama_</w:t>
+              <w:t>${</w:t>
+            </w:r>
+            <w:proofErr w:type="spellStart"/>
+            <w:r>
+              <w:rPr>
+                <w:rFonts w:ascii="Times New Roman" w:hAnsi="Times New Roman"/>
+                <w:color w:val="000000" w:themeColor="text1"/>
+                <w:sz w:val="24"/>
+                <w:szCs w:val="24"/>
+                <w:lang w:val="en-US"/>
+              </w:rPr>
+              <w:t>lama_</w:t>
             </w:r>
             <w:r>
               <w:rPr>
@@ -1882,6 +1975,7 @@
               </w:rPr>
               <w:t>hari</w:t>
             </w:r>
+            <w:proofErr w:type="spellEnd"/>
             <w:r>
               <w:rPr>
                 <w:rFonts w:ascii="Times New Roman" w:hAnsi="Times New Roman"/>
@@ -1972,8 +2066,9 @@
                 <w:szCs w:val="24"/>
                 <w:lang w:val="en-US"/>
               </w:rPr>
-              <w:t>${tanggal_</w:t>
-            </w:r>
+              <w:t>${</w:t>
+            </w:r>
+            <w:proofErr w:type="spellStart"/>
             <w:r>
               <w:rPr>
                 <w:rStyle w:val="FontParagrafDefault"/>
@@ -1983,8 +2078,20 @@
                 <w:szCs w:val="24"/>
                 <w:lang w:val="en-US"/>
               </w:rPr>
+              <w:t>tanggal_</w:t>
+            </w:r>
+            <w:r>
+              <w:rPr>
+                <w:rStyle w:val="FontParagrafDefault"/>
+                <w:rFonts w:ascii="Times New Roman" w:hAnsi="Times New Roman"/>
+                <w:color w:val="000000" w:themeColor="text1"/>
+                <w:sz w:val="24"/>
+                <w:szCs w:val="24"/>
+                <w:lang w:val="en-US"/>
+              </w:rPr>
               <w:t>m</w:t>
             </w:r>
+            <w:proofErr w:type="spellEnd"/>
             <w:r>
               <w:rPr>
                 <w:rStyle w:val="FontParagrafDefault"/>
@@ -2013,6 +2120,7 @@
               </w:rPr>
               <w:t>a</w:t>
             </w:r>
+            <w:proofErr w:type="spellStart"/>
             <w:r>
               <w:rPr>
                 <w:rStyle w:val="FontParagrafDefault"/>
@@ -2023,6 +2131,7 @@
               </w:rPr>
               <w:t>i</w:t>
             </w:r>
+            <w:proofErr w:type="spellEnd"/>
             <w:r>
               <w:rPr>
                 <w:rStyle w:val="FontParagrafDefault"/>
@@ -2124,6 +2233,7 @@
               </w:rPr>
               <w:t>a</w:t>
             </w:r>
+            <w:proofErr w:type="spellStart"/>
             <w:r>
               <w:rPr>
                 <w:rFonts w:ascii="Times New Roman" w:hAnsi="Times New Roman"/>
@@ -2142,6 +2252,7 @@
               </w:rPr>
               <w:t>_selesai</w:t>
             </w:r>
+            <w:proofErr w:type="spellEnd"/>
             <w:r>
               <w:rPr>
                 <w:rFonts w:ascii="Times New Roman" w:hAnsi="Times New Roman"/>
@@ -2179,7 +2290,7 @@
               <w:pStyle w:val="DaftarParagraf"/>
               <w:numPr>
                 <w:ilvl w:val="0"/>
-                <w:numId w:val="1"/>
+                <w:numId w:val="3"/>
               </w:numPr>
               <w:spacing w:after="0" w:line="240" w:lineRule="auto"/>
               <w:ind w:left="318" w:hanging="284"/>
@@ -2237,7 +2348,29 @@
                 <w:szCs w:val="24"/>
                 <w:lang w:val="en-US"/>
               </w:rPr>
-              <w:t>${pengikut}</w:t>
+              <w:t>${</w:t>
+            </w:r>
+            <w:proofErr w:type="spellStart"/>
+            <w:r>
+              <w:rPr>
+                <w:rFonts w:ascii="Times New Roman" w:hAnsi="Times New Roman"/>
+                <w:color w:val="000000" w:themeColor="text1"/>
+                <w:sz w:val="24"/>
+                <w:szCs w:val="24"/>
+                <w:lang w:val="en-US"/>
+              </w:rPr>
+              <w:t>pengikut</w:t>
+            </w:r>
+            <w:proofErr w:type="spellEnd"/>
+            <w:r>
+              <w:rPr>
+                <w:rFonts w:ascii="Times New Roman" w:hAnsi="Times New Roman"/>
+                <w:color w:val="000000" w:themeColor="text1"/>
+                <w:sz w:val="24"/>
+                <w:szCs w:val="24"/>
+                <w:lang w:val="en-US"/>
+              </w:rPr>
+              <w:t>}</w:t>
             </w:r>
           </w:p>
         </w:tc>
@@ -2267,7 +2400,7 @@
               <w:pStyle w:val="DaftarParagraf"/>
               <w:numPr>
                 <w:ilvl w:val="0"/>
-                <w:numId w:val="1"/>
+                <w:numId w:val="3"/>
               </w:numPr>
               <w:spacing w:after="0" w:line="240" w:lineRule="auto"/>
               <w:ind w:left="318" w:hanging="284"/>
@@ -2369,7 +2502,7 @@
               <w:pStyle w:val="ListParagraph"/>
               <w:numPr>
                 <w:ilvl w:val="1"/>
-                <w:numId w:val="1"/>
+                <w:numId w:val="3"/>
               </w:numPr>
               <w:spacing w:after="0" w:line="240" w:lineRule="auto"/>
               <w:ind w:left="320" w:hanging="283"/>
@@ -2382,23 +2515,113 @@
                 <w:lang w:val="en-US"/>
               </w:rPr>
             </w:pPr>
-            <w:r>
-              <w:rPr>
-                <w:rFonts w:ascii="Times New Roman" w:hAnsi="Times New Roman"/>
-                <w:color w:val="000000" w:themeColor="text1"/>
-                <w:sz w:val="24"/>
-                <w:szCs w:val="24"/>
-                <w:lang w:val="en-US"/>
-              </w:rPr>
-              <w:t>Dinas Komunikasi dan Informatika Kabupaten Siak</w:t>
-            </w:r>
+            <w:proofErr w:type="spellStart"/>
+            <w:r>
+              <w:rPr>
+                <w:rFonts w:ascii="Times New Roman" w:hAnsi="Times New Roman"/>
+                <w:color w:val="000000" w:themeColor="text1"/>
+                <w:sz w:val="24"/>
+                <w:szCs w:val="24"/>
+                <w:lang w:val="en-US"/>
+              </w:rPr>
+              <w:t>Dinas</w:t>
+            </w:r>
+            <w:proofErr w:type="spellEnd"/>
+            <w:r>
+              <w:rPr>
+                <w:rFonts w:ascii="Times New Roman" w:hAnsi="Times New Roman"/>
+                <w:color w:val="000000" w:themeColor="text1"/>
+                <w:sz w:val="24"/>
+                <w:szCs w:val="24"/>
+                <w:lang w:val="en-US"/>
+              </w:rPr>
+              <w:t xml:space="preserve"> </w:t>
+            </w:r>
+            <w:proofErr w:type="spellStart"/>
+            <w:r>
+              <w:rPr>
+                <w:rFonts w:ascii="Times New Roman" w:hAnsi="Times New Roman"/>
+                <w:color w:val="000000" w:themeColor="text1"/>
+                <w:sz w:val="24"/>
+                <w:szCs w:val="24"/>
+                <w:lang w:val="en-US"/>
+              </w:rPr>
+              <w:t>Komunikasi</w:t>
+            </w:r>
+            <w:proofErr w:type="spellEnd"/>
+            <w:r>
+              <w:rPr>
+                <w:rFonts w:ascii="Times New Roman" w:hAnsi="Times New Roman"/>
+                <w:color w:val="000000" w:themeColor="text1"/>
+                <w:sz w:val="24"/>
+                <w:szCs w:val="24"/>
+                <w:lang w:val="en-US"/>
+              </w:rPr>
+              <w:t xml:space="preserve"> dan </w:t>
+            </w:r>
+            <w:proofErr w:type="spellStart"/>
+            <w:r>
+              <w:rPr>
+                <w:rFonts w:ascii="Times New Roman" w:hAnsi="Times New Roman"/>
+                <w:color w:val="000000" w:themeColor="text1"/>
+                <w:sz w:val="24"/>
+                <w:szCs w:val="24"/>
+                <w:lang w:val="en-US"/>
+              </w:rPr>
+              <w:t>Informatika</w:t>
+            </w:r>
+            <w:proofErr w:type="spellEnd"/>
+            <w:r>
+              <w:rPr>
+                <w:rFonts w:ascii="Times New Roman" w:hAnsi="Times New Roman"/>
+                <w:color w:val="000000" w:themeColor="text1"/>
+                <w:sz w:val="24"/>
+                <w:szCs w:val="24"/>
+                <w:lang w:val="en-US"/>
+              </w:rPr>
+              <w:t xml:space="preserve"> </w:t>
+            </w:r>
+            <w:proofErr w:type="spellStart"/>
+            <w:r>
+              <w:rPr>
+                <w:rFonts w:ascii="Times New Roman" w:hAnsi="Times New Roman"/>
+                <w:color w:val="000000" w:themeColor="text1"/>
+                <w:sz w:val="24"/>
+                <w:szCs w:val="24"/>
+                <w:lang w:val="en-US"/>
+              </w:rPr>
+              <w:t>Kabupaten</w:t>
+            </w:r>
+            <w:proofErr w:type="spellEnd"/>
+            <w:r>
+              <w:rPr>
+                <w:rFonts w:ascii="Times New Roman" w:hAnsi="Times New Roman"/>
+                <w:color w:val="000000" w:themeColor="text1"/>
+                <w:sz w:val="24"/>
+                <w:szCs w:val="24"/>
+                <w:lang w:val="en-US"/>
+              </w:rPr>
+              <w:t xml:space="preserve"> </w:t>
+            </w:r>
+            <w:proofErr w:type="spellStart"/>
+            <w:r>
+              <w:rPr>
+                <w:rFonts w:ascii="Times New Roman" w:hAnsi="Times New Roman"/>
+                <w:color w:val="000000" w:themeColor="text1"/>
+                <w:sz w:val="24"/>
+                <w:szCs w:val="24"/>
+                <w:lang w:val="en-US"/>
+              </w:rPr>
+              <w:t>Siak</w:t>
+            </w:r>
+            <w:proofErr w:type="spellEnd"/>
           </w:p>
           <w:p>
             <w:pPr>
               <w:pStyle w:val="ListParagraph"/>
               <w:numPr>
                 <w:ilvl w:val="1"/>
-                <w:numId w:val="1"/>
+                <w:numId w:val="3"/>
               </w:numPr>
               <w:spacing w:after="0" w:line="240" w:lineRule="auto"/>
               <w:ind w:left="320" w:hanging="283"/>
@@ -2607,7 +2830,27 @@
           <w:szCs w:val="24"/>
           <w:lang w:val="en-US"/>
         </w:rPr>
-        <w:t>${tanggal_spt}</w:t>
+        <w:t>${</w:t>
+      </w:r>
+      <w:proofErr w:type="spellStart"/>
+      <w:r>
+        <w:rPr>
+          <w:rFonts w:ascii="Times New Roman" w:hAnsi="Times New Roman"/>
+          <w:sz w:val="24"/>
+          <w:szCs w:val="24"/>
+          <w:lang w:val="en-US"/>
+        </w:rPr>
+        <w:t>tanggal_spt</w:t>
+      </w:r>
+      <w:proofErr w:type="spellEnd"/>
+      <w:r>
+        <w:rPr>
+          <w:rFonts w:ascii="Times New Roman" w:hAnsi="Times New Roman"/>
+          <w:sz w:val="24"/>
+          <w:szCs w:val="24"/>
+          <w:lang w:val="en-US"/>
+        </w:rPr>
+        <w:t>}</w:t>
       </w:r>
     </w:p>
     <w:p>
@@ -2823,7 +3066,7 @@
         </w:rPr>
         <w:t xml:space="preserve"> </w:t>
       </w:r>
-      <w:proofErr w:type="gramStart"/>
+      <w:proofErr w:type="spellStart"/>
       <w:r>
         <w:rPr>
           <w:rStyle w:val="FontParagrafDefault"/>
@@ -2836,7 +3079,7 @@
         </w:rPr>
         <w:t>M.Si</w:t>
       </w:r>
-      <w:proofErr w:type="gramEnd"/>
+      <w:proofErr w:type="spellEnd"/>
     </w:p>
     <w:p>
       <w:pPr>
@@ -3157,8 +3400,21 @@
           <w:szCs w:val="24"/>
           <w:lang w:val="en-US"/>
         </w:rPr>
-        <w:t>${tanggal_m</w:t>
-      </w:r>
+        <w:t>${</w:t>
+      </w:r>
+      <w:proofErr w:type="spellStart"/>
+      <w:r>
+        <w:rPr>
+          <w:rStyle w:val="FontParagrafDefault"/>
+          <w:rFonts w:ascii="Times New Roman" w:hAnsi="Times New Roman"/>
+          <w:color w:val="000000" w:themeColor="text1"/>
+          <w:sz w:val="24"/>
+          <w:szCs w:val="24"/>
+          <w:lang w:val="en-US"/>
+        </w:rPr>
+        <w:t>tanggal_m</w:t>
+      </w:r>
+      <w:proofErr w:type="spellEnd"/>
       <w:r>
         <w:rPr>
           <w:rStyle w:val="FontParagrafDefault"/>
@@ -3187,6 +3443,7 @@
         </w:rPr>
         <w:t>a</w:t>
       </w:r>
+      <w:proofErr w:type="spellStart"/>
       <w:r>
         <w:rPr>
           <w:rStyle w:val="FontParagrafDefault"/>
@@ -3197,6 +3454,7 @@
         </w:rPr>
         <w:t>i</w:t>
       </w:r>
+      <w:proofErr w:type="spellEnd"/>
       <w:r>
         <w:rPr>
           <w:rStyle w:val="FontParagrafDefault"/>
@@ -3264,7 +3522,73 @@
           <w:szCs w:val="24"/>
           <w:lang w:val="en-US"/>
         </w:rPr>
-        <w:t>${tujuan_spt}, ${kota_tujuan_id}, ${provinsi_tujuan_id}</w:t>
+        <w:t>${</w:t>
+      </w:r>
+      <w:proofErr w:type="spellStart"/>
+      <w:r>
+        <w:rPr>
+          <w:rFonts w:ascii="Times New Roman" w:hAnsi="Times New Roman"/>
+          <w:color w:val="000000" w:themeColor="text1"/>
+          <w:sz w:val="24"/>
+          <w:szCs w:val="24"/>
+          <w:lang w:val="en-US"/>
+        </w:rPr>
+        <w:t>tujuan_spt</w:t>
+      </w:r>
+      <w:proofErr w:type="spellEnd"/>
+      <w:r>
+        <w:rPr>
+          <w:rFonts w:ascii="Times New Roman" w:hAnsi="Times New Roman"/>
+          <w:color w:val="000000" w:themeColor="text1"/>
+          <w:sz w:val="24"/>
+          <w:szCs w:val="24"/>
+          <w:lang w:val="en-US"/>
+        </w:rPr>
+        <w:t>}, ${</w:t>
+      </w:r>
+      <w:proofErr w:type="spellStart"/>
+      <w:r>
+        <w:rPr>
+          <w:rFonts w:ascii="Times New Roman" w:hAnsi="Times New Roman"/>
+          <w:color w:val="000000" w:themeColor="text1"/>
+          <w:sz w:val="24"/>
+          <w:szCs w:val="24"/>
+          <w:lang w:val="en-US"/>
+        </w:rPr>
+        <w:t>kota_tujuan_id</w:t>
+      </w:r>
+      <w:proofErr w:type="spellEnd"/>
+      <w:r>
+        <w:rPr>
+          <w:rFonts w:ascii="Times New Roman" w:hAnsi="Times New Roman"/>
+          <w:color w:val="000000" w:themeColor="text1"/>
+          <w:sz w:val="24"/>
+          <w:szCs w:val="24"/>
+          <w:lang w:val="en-US"/>
+        </w:rPr>
+        <w:t>}, ${</w:t>
+      </w:r>
+      <w:proofErr w:type="spellStart"/>
+      <w:r>
+        <w:rPr>
+          <w:rFonts w:ascii="Times New Roman" w:hAnsi="Times New Roman"/>
+          <w:color w:val="000000" w:themeColor="text1"/>
+          <w:sz w:val="24"/>
+          <w:szCs w:val="24"/>
+          <w:lang w:val="en-US"/>
+        </w:rPr>
+        <w:t>provinsi_tujuan_id</w:t>
+      </w:r>
+      <w:proofErr w:type="spellEnd"/>
+      <w:r>
+        <w:rPr>
+          <w:rFonts w:ascii="Times New Roman" w:hAnsi="Times New Roman"/>
+          <w:color w:val="000000" w:themeColor="text1"/>
+          <w:sz w:val="24"/>
+          <w:szCs w:val="24"/>
+          <w:lang w:val="en-US"/>
+        </w:rPr>
+        <w:t>}</w:t>
       </w:r>
     </w:p>
     <w:p>
@@ -3686,7 +4010,7 @@
               </wp:anchor>
             </w:drawing>
           </mc:Choice>
-          <mc:Fallback>
+          <mc:Fallback xmlns:w16sdtfl="http://schemas.microsoft.com/office/word/2024/wordml/sdtformatlock" xmlns:w16sdtdh="http://schemas.microsoft.com/office/word/2020/wordml/sdtdatahash" xmlns:w16du="http://schemas.microsoft.com/office/word/2023/wordml/word16du" xmlns:oel="http://schemas.microsoft.com/office/2019/extlst">
             <w:pict>
               <v:shapetype w14:anchorId="0657EFC3" id="_x0000_t32" coordsize="21600,21600" o:spt="32" o:oned="t" path="m,l21600,21600e" filled="f">
                 <v:path arrowok="t" fillok="f" o:connecttype="none"/>
@@ -4090,7 +4414,15 @@
                                 <w:b/>
                                 <w:color w:val="FFFFFF"/>
                               </w:rPr>
-                              <w:t>KASUBBAG PERENCANAAN DAN UMUM KECAMATAN SUNGAI MANDAU</w:t>
+                              <w:t xml:space="preserve">KASUBBAG </w:t>
+                            </w:r>
+                            <w:r>
+                              <w:rPr>
+                                <w:rStyle w:val="FontParagrafDefault"/>
+                                <w:b/>
+                                <w:color w:val="FFFFFF"/>
+                              </w:rPr>
+                              <w:t>PERENCANAAN DAN UMUM KECAMATAN SUNGAI MANDAU</w:t>
                             </w:r>
                             <w:r>
                               <w:rPr>
@@ -4146,7 +4478,15 @@
                           <w:b/>
                           <w:color w:val="FFFFFF"/>
                         </w:rPr>
-                        <w:t>KASUBBAG PERENCANAAN DAN UMUM KECAMATAN SUNGAI MANDAU</w:t>
+                        <w:t xml:space="preserve">KASUBBAG </w:t>
+                      </w:r>
+                      <w:r>
+                        <w:rPr>
+                          <w:rStyle w:val="FontParagrafDefault"/>
+                          <w:b/>
+                          <w:color w:val="FFFFFF"/>
+                        </w:rPr>
+                        <w:t>PERENCANAAN DAN UMUM KECAMATAN SUNGAI MANDAU</w:t>
                       </w:r>
                       <w:r>
                         <w:rPr>
@@ -4373,7 +4713,7 @@
               </wp:anchor>
             </w:drawing>
           </mc:Choice>
-          <mc:Fallback>
+          <mc:Fallback xmlns:w16sdtfl="http://schemas.microsoft.com/office/word/2024/wordml/sdtformatlock" xmlns:w16sdtdh="http://schemas.microsoft.com/office/word/2020/wordml/sdtdatahash" xmlns:w16du="http://schemas.microsoft.com/office/word/2023/wordml/word16du" xmlns:oel="http://schemas.microsoft.com/office/2019/extlst">
             <w:pict>
               <v:shape w14:anchorId="4276EDEC" id="AutoShape 9" o:spid="_x0000_s1026" type="#_x0000_t32" style="position:absolute;margin-left:-.6pt;margin-top:12.6pt;width:467.95pt;height:0;z-index:251654144;visibility:visible;mso-wrap-style:square;mso-wrap-distance-left:9pt;mso-wrap-distance-top:0;mso-wrap-distance-right:9pt;mso-wrap-distance-bottom:0;mso-position-horizontal:absolute;mso-position-horizontal-relative:text;mso-position-vertical:absolute;mso-position-vertical-relative:text" o:gfxdata="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" strokeweight=".35281mm"/>
             </w:pict>
@@ -4699,7 +5039,7 @@
               </wp:anchor>
             </w:drawing>
           </mc:Choice>
-          <mc:Fallback>
+          <mc:Fallback xmlns:w16sdtfl="http://schemas.microsoft.com/office/word/2024/wordml/sdtformatlock" xmlns:w16sdtdh="http://schemas.microsoft.com/office/word/2020/wordml/sdtdatahash" xmlns:w16du="http://schemas.microsoft.com/office/word/2023/wordml/word16du" xmlns:oel="http://schemas.microsoft.com/office/2019/extlst">
             <w:pict>
               <v:shape w14:anchorId="0C40CC74" id="AutoShape 10" o:spid="_x0000_s1026" type="#_x0000_t32" style="position:absolute;margin-left:.2pt;margin-top:9.1pt;width:468pt;height:0;z-index:251655168;visibility:visible;mso-wrap-style:square;mso-wrap-distance-left:9pt;mso-wrap-distance-top:0;mso-wrap-distance-right:9pt;mso-wrap-distance-bottom:0;mso-position-horizontal:absolute;mso-position-horizontal-relative:text;mso-position-vertical:absolute;mso-position-vertical-relative:text" o:gfxdata="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" strokeweight=".35281mm"/>
             </w:pict>
@@ -5010,7 +5350,7 @@
               </wp:anchor>
             </w:drawing>
           </mc:Choice>
-          <mc:Fallback>
+          <mc:Fallback xmlns:w16sdtfl="http://schemas.microsoft.com/office/word/2024/wordml/sdtformatlock" xmlns:w16sdtdh="http://schemas.microsoft.com/office/word/2020/wordml/sdtdatahash" xmlns:w16du="http://schemas.microsoft.com/office/word/2023/wordml/word16du" xmlns:oel="http://schemas.microsoft.com/office/2019/extlst">
             <w:pict>
               <v:shape w14:anchorId="38E2E415" id="AutoShape 11" o:spid="_x0000_s1026" type="#_x0000_t32" style="position:absolute;margin-left:-.3pt;margin-top:11.6pt;width:467.95pt;height:0;z-index:251656192;visibility:visible;mso-wrap-style:square;mso-wrap-distance-left:9pt;mso-wrap-distance-top:0;mso-wrap-distance-right:9pt;mso-wrap-distance-bottom:0;mso-position-horizontal:absolute;mso-position-horizontal-relative:text;mso-position-vertical:absolute;mso-position-vertical-relative:text" o:gfxdata="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" strokeweight=".35281mm"/>
             </w:pict>
@@ -5190,6 +5530,7 @@
         </w:rPr>
         <w:t>a</w:t>
       </w:r>
+      <w:proofErr w:type="spellStart"/>
       <w:r>
         <w:rPr>
           <w:rFonts w:ascii="Times New Roman" w:hAnsi="Times New Roman"/>
@@ -5197,7 +5538,17 @@
           <w:szCs w:val="24"/>
           <w:lang w:val="en-US"/>
         </w:rPr>
-        <w:t>l_selesai}</w:t>
+        <w:t>l_selesai</w:t>
+      </w:r>
+      <w:proofErr w:type="spellEnd"/>
+      <w:r>
+        <w:rPr>
+          <w:rFonts w:ascii="Times New Roman" w:hAnsi="Times New Roman"/>
+          <w:sz w:val="24"/>
+          <w:szCs w:val="24"/>
+          <w:lang w:val="en-US"/>
+        </w:rPr>
+        <w:t>}</w:t>
       </w:r>
     </w:p>
     <w:p>
@@ -5871,7 +6222,7 @@
               </wp:anchor>
             </w:drawing>
           </mc:Choice>
-          <mc:Fallback>
+          <mc:Fallback xmlns:w16sdtfl="http://schemas.microsoft.com/office/word/2024/wordml/sdtformatlock" xmlns:w16sdtdh="http://schemas.microsoft.com/office/word/2020/wordml/sdtdatahash" xmlns:w16du="http://schemas.microsoft.com/office/word/2023/wordml/word16du" xmlns:oel="http://schemas.microsoft.com/office/2019/extlst">
             <w:pict>
               <v:shape w14:anchorId="1A0CCB5F" id="AutoShape 13" o:spid="_x0000_s1026" type="#_x0000_t32" style="position:absolute;margin-left:-.2pt;margin-top:11.5pt;width:467.95pt;height:0;z-index:251658240;visibility:visible;mso-wrap-style:square;mso-wrap-distance-left:9pt;mso-wrap-distance-top:0;mso-wrap-distance-right:9pt;mso-wrap-distance-bottom:0;mso-position-horizontal:absolute;mso-position-horizontal-relative:text;mso-position-vertical:absolute;mso-position-vertical-relative:text" o:gfxdata="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" strokeweight=".35281mm"/>
             </w:pict>
@@ -5978,7 +6329,7 @@
               </wp:anchor>
             </w:drawing>
           </mc:Choice>
-          <mc:Fallback>
+          <mc:Fallback xmlns:w16sdtfl="http://schemas.microsoft.com/office/word/2024/wordml/sdtformatlock" xmlns:w16sdtdh="http://schemas.microsoft.com/office/word/2020/wordml/sdtdatahash" xmlns:w16du="http://schemas.microsoft.com/office/word/2023/wordml/word16du" xmlns:oel="http://schemas.microsoft.com/office/2019/extlst">
             <w:pict>
               <v:shape w14:anchorId="27F051FC" id="AutoShape 12" o:spid="_x0000_s1026" type="#_x0000_t32" style="position:absolute;margin-left:-.3pt;margin-top:1.45pt;width:467.95pt;height:0;z-index:251657216;visibility:visible;mso-wrap-style:square;mso-wrap-distance-left:9pt;mso-wrap-distance-top:0;mso-wrap-distance-right:9pt;mso-wrap-distance-bottom:0;mso-position-horizontal:absolute;mso-position-horizontal-relative:text;mso-position-vertical:absolute;mso-position-vertical-relative:text" o:gfxdata="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" strokeweight=".35281mm"/>
             </w:pict>
@@ -6055,7 +6406,7 @@
 </file>
 
 <file path=word/endnotes.xml><?xml version="1.0" encoding="utf-8"?>
-<w:endnotes xmlns:wpc="http://schemas.microsoft.com/office/word/2010/wordprocessingCanvas" xmlns:cx="http://schemas.microsoft.com/office/drawing/2014/chartex" xmlns:cx1="http://schemas.microsoft.com/office/drawing/2015/9/8/chartex" xmlns:cx2="http://schemas.microsoft.com/office/drawing/2015/10/21/chartex" xmlns:cx3="http://schemas.microsoft.com/office/drawing/2016/5/9/chartex" xmlns:cx4="http://schemas.microsoft.com/office/drawing/2016/5/10/chartex" xmlns:cx5="http://schemas.microsoft.com/office/drawing/2016/5/11/chartex" xmlns:cx6="http://schemas.microsoft.com/office/drawing/2016/5/12/chartex" xmlns:cx7="http://schemas.microsoft.com/office/drawing/2016/5/13/chartex" xmlns:cx8="http://schemas.microsoft.com/office/drawing/2016/5/14/chartex" xmlns:mc="http://schemas.openxmlformats.org/markup-compatibility/2006" xmlns:aink="http://schemas.microsoft.com/office/drawing/2016/ink" xmlns:am3d="http://schemas.microsoft.com/office/drawing/2017/model3d" xmlns:o="urn:schemas-microsoft-com:office:office" xmlns:oel="http://schemas.microsoft.com/office/2019/extlst" xmlns:r="http://schemas.openxmlformats.org/officeDocument/2006/relationships" xmlns:m="http://schemas.openxmlformats.org/officeDocument/2006/math" xmlns:v="urn:schemas-microsoft-com:vml" xmlns:wp14="http://schemas.microsoft.com/office/word/2010/wordprocessingDrawing" xmlns:wp="http://schemas.openxmlformats.org/drawingml/2006/wordprocessingDrawing" xmlns:w10="urn:schemas-microsoft-com:office:word" xmlns:w="http://schemas.openxmlformats.org/wordprocessingml/2006/main" xmlns:w14="http://schemas.microsoft.com/office/word/2010/wordml" xmlns:w15="http://schemas.microsoft.com/office/word/2012/wordml" xmlns:w16cex="http://schemas.microsoft.com/office/word/2018/wordml/cex" xmlns:w16cid="http://schemas.microsoft.com/office/word/2016/wordml/cid" xmlns:w16="http://schemas.microsoft.com/office/word/2018/wordml" xmlns:w16du="http://schemas.microsoft.com/office/word/2023/wordml/word16du" xmlns:w16sdtdh="http://schemas.microsoft.com/office/word/2020/wordml/sdtdatahash" xmlns:w16sdtfl="http://schemas.microsoft.com/office/word/2024/wordml/sdtformatlock" xmlns:w16se="http://schemas.microsoft.com/office/word/2015/wordml/symex" xmlns:wpg="http://schemas.microsoft.com/office/word/2010/wordprocessingGroup" xmlns:wpi="http://schemas.microsoft.com/office/word/2010/wordprocessingInk" xmlns:wne="http://schemas.microsoft.com/office/word/2006/wordml" xmlns:wps="http://schemas.microsoft.com/office/word/2010/wordprocessingShape" mc:Ignorable="w14 w15 w16se w16cid w16 w16cex w16sdtdh w16sdtfl w16du wp14">
+<w:endnotes xmlns:wpc="http://schemas.microsoft.com/office/word/2010/wordprocessingCanvas" xmlns:cx="http://schemas.microsoft.com/office/drawing/2014/chartex" xmlns:cx1="http://schemas.microsoft.com/office/drawing/2015/9/8/chartex" xmlns:cx2="http://schemas.microsoft.com/office/drawing/2015/10/21/chartex" xmlns:cx3="http://schemas.microsoft.com/office/drawing/2016/5/9/chartex" xmlns:cx4="http://schemas.microsoft.com/office/drawing/2016/5/10/chartex" xmlns:cx5="http://schemas.microsoft.com/office/drawing/2016/5/11/chartex" xmlns:cx6="http://schemas.microsoft.com/office/drawing/2016/5/12/chartex" xmlns:cx7="http://schemas.microsoft.com/office/drawing/2016/5/13/chartex" xmlns:cx8="http://schemas.microsoft.com/office/drawing/2016/5/14/chartex" xmlns:mc="http://schemas.openxmlformats.org/markup-compatibility/2006" xmlns:aink="http://schemas.microsoft.com/office/drawing/2016/ink" xmlns:am3d="http://schemas.microsoft.com/office/drawing/2017/model3d" xmlns:o="urn:schemas-microsoft-com:office:office" xmlns:r="http://schemas.openxmlformats.org/officeDocument/2006/relationships" xmlns:m="http://schemas.openxmlformats.org/officeDocument/2006/math" xmlns:v="urn:schemas-microsoft-com:vml" xmlns:wp14="http://schemas.microsoft.com/office/word/2010/wordprocessingDrawing" xmlns:wp="http://schemas.openxmlformats.org/drawingml/2006/wordprocessingDrawing" xmlns:w10="urn:schemas-microsoft-com:office:word" xmlns:w="http://schemas.openxmlformats.org/wordprocessingml/2006/main" xmlns:w14="http://schemas.microsoft.com/office/word/2010/wordml" xmlns:w15="http://schemas.microsoft.com/office/word/2012/wordml" xmlns:w16cex="http://schemas.microsoft.com/office/word/2018/wordml/cex" xmlns:w16cid="http://schemas.microsoft.com/office/word/2016/wordml/cid" xmlns:w16="http://schemas.microsoft.com/office/word/2018/wordml" xmlns:w16se="http://schemas.microsoft.com/office/word/2015/wordml/symex" xmlns:wpg="http://schemas.microsoft.com/office/word/2010/wordprocessingGroup" xmlns:wpi="http://schemas.microsoft.com/office/word/2010/wordprocessingInk" xmlns:wne="http://schemas.microsoft.com/office/word/2006/wordml" xmlns:wps="http://schemas.microsoft.com/office/word/2010/wordprocessingShape" mc:Ignorable="w14 w15 w16se w16cid w16 w16cex wp14">
   <w:endnote w:type="separator" w:id="-1">
     <w:p>
       <w:pPr>
@@ -6080,7 +6431,7 @@
 </file>
 
 <file path=word/footnotes.xml><?xml version="1.0" encoding="utf-8"?>
-<w:footnotes xmlns:wpc="http://schemas.microsoft.com/office/word/2010/wordprocessingCanvas" xmlns:cx="http://schemas.microsoft.com/office/drawing/2014/chartex" xmlns:cx1="http://schemas.microsoft.com/office/drawing/2015/9/8/chartex" xmlns:cx2="http://schemas.microsoft.com/office/drawing/2015/10/21/chartex" xmlns:cx3="http://schemas.microsoft.com/office/drawing/2016/5/9/chartex" xmlns:cx4="http://schemas.microsoft.com/office/drawing/2016/5/10/chartex" xmlns:cx5="http://schemas.microsoft.com/office/drawing/2016/5/11/chartex" xmlns:cx6="http://schemas.microsoft.com/office/drawing/2016/5/12/chartex" xmlns:cx7="http://schemas.microsoft.com/office/drawing/2016/5/13/chartex" xmlns:cx8="http://schemas.microsoft.com/office/drawing/2016/5/14/chartex" xmlns:mc="http://schemas.openxmlformats.org/markup-compatibility/2006" xmlns:aink="http://schemas.microsoft.com/office/drawing/2016/ink" xmlns:am3d="http://schemas.microsoft.com/office/drawing/2017/model3d" xmlns:o="urn:schemas-microsoft-com:office:office" xmlns:oel="http://schemas.microsoft.com/office/2019/extlst" xmlns:r="http://schemas.openxmlformats.org/officeDocument/2006/relationships" xmlns:m="http://schemas.openxmlformats.org/officeDocument/2006/math" xmlns:v="urn:schemas-microsoft-com:vml" xmlns:wp14="http://schemas.microsoft.com/office/word/2010/wordprocessingDrawing" xmlns:wp="http://schemas.openxmlformats.org/drawingml/2006/wordprocessingDrawing" xmlns:w10="urn:schemas-microsoft-com:office:word" xmlns:w="http://schemas.openxmlformats.org/wordprocessingml/2006/main" xmlns:w14="http://schemas.microsoft.com/office/word/2010/wordml" xmlns:w15="http://schemas.microsoft.com/office/word/2012/wordml" xmlns:w16cex="http://schemas.microsoft.com/office/word/2018/wordml/cex" xmlns:w16cid="http://schemas.microsoft.com/office/word/2016/wordml/cid" xmlns:w16="http://schemas.microsoft.com/office/word/2018/wordml" xmlns:w16du="http://schemas.microsoft.com/office/word/2023/wordml/word16du" xmlns:w16sdtdh="http://schemas.microsoft.com/office/word/2020/wordml/sdtdatahash" xmlns:w16sdtfl="http://schemas.microsoft.com/office/word/2024/wordml/sdtformatlock" xmlns:w16se="http://schemas.microsoft.com/office/word/2015/wordml/symex" xmlns:wpg="http://schemas.microsoft.com/office/word/2010/wordprocessingGroup" xmlns:wpi="http://schemas.microsoft.com/office/word/2010/wordprocessingInk" xmlns:wne="http://schemas.microsoft.com/office/word/2006/wordml" xmlns:wps="http://schemas.microsoft.com/office/word/2010/wordprocessingShape" mc:Ignorable="w14 w15 w16se w16cid w16 w16cex w16sdtdh w16sdtfl w16du wp14">
+<w:footnotes xmlns:wpc="http://schemas.microsoft.com/office/word/2010/wordprocessingCanvas" xmlns:cx="http://schemas.microsoft.com/office/drawing/2014/chartex" xmlns:cx1="http://schemas.microsoft.com/office/drawing/2015/9/8/chartex" xmlns:cx2="http://schemas.microsoft.com/office/drawing/2015/10/21/chartex" xmlns:cx3="http://schemas.microsoft.com/office/drawing/2016/5/9/chartex" xmlns:cx4="http://schemas.microsoft.com/office/drawing/2016/5/10/chartex" xmlns:cx5="http://schemas.microsoft.com/office/drawing/2016/5/11/chartex" xmlns:cx6="http://schemas.microsoft.com/office/drawing/2016/5/12/chartex" xmlns:cx7="http://schemas.microsoft.com/office/drawing/2016/5/13/chartex" xmlns:cx8="http://schemas.microsoft.com/office/drawing/2016/5/14/chartex" xmlns:mc="http://schemas.openxmlformats.org/markup-compatibility/2006" xmlns:aink="http://schemas.microsoft.com/office/drawing/2016/ink" xmlns:am3d="http://schemas.microsoft.com/office/drawing/2017/model3d" xmlns:o="urn:schemas-microsoft-com:office:office" xmlns:r="http://schemas.openxmlformats.org/officeDocument/2006/relationships" xmlns:m="http://schemas.openxmlformats.org/officeDocument/2006/math" xmlns:v="urn:schemas-microsoft-com:vml" xmlns:wp14="http://schemas.microsoft.com/office/word/2010/wordprocessingDrawing" xmlns:wp="http://schemas.openxmlformats.org/drawingml/2006/wordprocessingDrawing" xmlns:w10="urn:schemas-microsoft-com:office:word" xmlns:w="http://schemas.openxmlformats.org/wordprocessingml/2006/main" xmlns:w14="http://schemas.microsoft.com/office/word/2010/wordml" xmlns:w15="http://schemas.microsoft.com/office/word/2012/wordml" xmlns:w16cex="http://schemas.microsoft.com/office/word/2018/wordml/cex" xmlns:w16cid="http://schemas.microsoft.com/office/word/2016/wordml/cid" xmlns:w16="http://schemas.microsoft.com/office/word/2018/wordml" xmlns:w16se="http://schemas.microsoft.com/office/word/2015/wordml/symex" xmlns:wpg="http://schemas.microsoft.com/office/word/2010/wordprocessingGroup" xmlns:wpi="http://schemas.microsoft.com/office/word/2010/wordprocessingInk" xmlns:wne="http://schemas.microsoft.com/office/word/2006/wordml" xmlns:wps="http://schemas.microsoft.com/office/word/2010/wordprocessingShape" mc:Ignorable="w14 w15 w16se w16cid w16 w16cex wp14">
   <w:footnote w:type="separator" w:id="-1">
     <w:p>
       <w:pPr>
@@ -6108,8 +6459,29 @@
 </file>
 
 <file path=word/numbering.xml><?xml version="1.0" encoding="utf-8"?>
-<w:numbering xmlns:wpc="http://schemas.microsoft.com/office/word/2010/wordprocessingCanvas" xmlns:cx="http://schemas.microsoft.com/office/drawing/2014/chartex" xmlns:cx1="http://schemas.microsoft.com/office/drawing/2015/9/8/chartex" xmlns:cx2="http://schemas.microsoft.com/office/drawing/2015/10/21/chartex" xmlns:cx3="http://schemas.microsoft.com/office/drawing/2016/5/9/chartex" xmlns:cx4="http://schemas.microsoft.com/office/drawing/2016/5/10/chartex" xmlns:cx5="http://schemas.microsoft.com/office/drawing/2016/5/11/chartex" xmlns:cx6="http://schemas.microsoft.com/office/drawing/2016/5/12/chartex" xmlns:cx7="http://schemas.microsoft.com/office/drawing/2016/5/13/chartex" xmlns:cx8="http://schemas.microsoft.com/office/drawing/2016/5/14/chartex" xmlns:mc="http://schemas.openxmlformats.org/markup-compatibility/2006" xmlns:aink="http://schemas.microsoft.com/office/drawing/2016/ink" xmlns:am3d="http://schemas.microsoft.com/office/drawing/2017/model3d" xmlns:o="urn:schemas-microsoft-com:office:office" xmlns:oel="http://schemas.microsoft.com/office/2019/extlst" xmlns:r="http://schemas.openxmlformats.org/officeDocument/2006/relationships" xmlns:m="http://schemas.openxmlformats.org/officeDocument/2006/math" xmlns:v="urn:schemas-microsoft-com:vml" xmlns:wp14="http://schemas.microsoft.com/office/word/2010/wordprocessingDrawing" xmlns:wp="http://schemas.openxmlformats.org/drawingml/2006/wordprocessingDrawing" xmlns:w10="urn:schemas-microsoft-com:office:word" xmlns:w="http://schemas.openxmlformats.org/wordprocessingml/2006/main" xmlns:w14="http://schemas.microsoft.com/office/word/2010/wordml" xmlns:w15="http://schemas.microsoft.com/office/word/2012/wordml" xmlns:w16cex="http://schemas.microsoft.com/office/word/2018/wordml/cex" xmlns:w16cid="http://schemas.microsoft.com/office/word/2016/wordml/cid" xmlns:w16="http://schemas.microsoft.com/office/word/2018/wordml" xmlns:w16du="http://schemas.microsoft.com/office/word/2023/wordml/word16du" xmlns:w16sdtdh="http://schemas.microsoft.com/office/word/2020/wordml/sdtdatahash" xmlns:w16sdtfl="http://schemas.microsoft.com/office/word/2024/wordml/sdtformatlock" xmlns:w16se="http://schemas.microsoft.com/office/word/2015/wordml/symex" xmlns:wpg="http://schemas.microsoft.com/office/word/2010/wordprocessingGroup" xmlns:wpi="http://schemas.microsoft.com/office/word/2010/wordprocessingInk" xmlns:wne="http://schemas.microsoft.com/office/word/2006/wordml" xmlns:wps="http://schemas.microsoft.com/office/word/2010/wordprocessingShape" mc:Ignorable="w14 w15 w16se w16cid w16 w16cex w16sdtdh w16sdtfl w16du wp14">
+<w:numbering xmlns:wpc="http://schemas.microsoft.com/office/word/2010/wordprocessingCanvas" xmlns:cx="http://schemas.microsoft.com/office/drawing/2014/chartex" xmlns:cx1="http://schemas.microsoft.com/office/drawing/2015/9/8/chartex" xmlns:cx2="http://schemas.microsoft.com/office/drawing/2015/10/21/chartex" xmlns:cx3="http://schemas.microsoft.com/office/drawing/2016/5/9/chartex" xmlns:cx4="http://schemas.microsoft.com/office/drawing/2016/5/10/chartex" xmlns:cx5="http://schemas.microsoft.com/office/drawing/2016/5/11/chartex" xmlns:cx6="http://schemas.microsoft.com/office/drawing/2016/5/12/chartex" xmlns:cx7="http://schemas.microsoft.com/office/drawing/2016/5/13/chartex" xmlns:cx8="http://schemas.microsoft.com/office/drawing/2016/5/14/chartex" xmlns:mc="http://schemas.openxmlformats.org/markup-compatibility/2006" xmlns:aink="http://schemas.microsoft.com/office/drawing/2016/ink" xmlns:am3d="http://schemas.microsoft.com/office/drawing/2017/model3d" xmlns:o="urn:schemas-microsoft-com:office:office" xmlns:r="http://schemas.openxmlformats.org/officeDocument/2006/relationships" xmlns:m="http://schemas.openxmlformats.org/officeDocument/2006/math" xmlns:v="urn:schemas-microsoft-com:vml" xmlns:wp14="http://schemas.microsoft.com/office/word/2010/wordprocessingDrawing" xmlns:wp="http://schemas.openxmlformats.org/drawingml/2006/wordprocessingDrawing" xmlns:w10="urn:schemas-microsoft-com:office:word" xmlns:w="http://schemas.openxmlformats.org/wordprocessingml/2006/main" xmlns:w14="http://schemas.microsoft.com/office/word/2010/wordml" xmlns:w15="http://schemas.microsoft.com/office/word/2012/wordml" xmlns:w16cex="http://schemas.microsoft.com/office/word/2018/wordml/cex" xmlns:w16cid="http://schemas.microsoft.com/office/word/2016/wordml/cid" xmlns:w16="http://schemas.microsoft.com/office/word/2018/wordml" xmlns:w16se="http://schemas.microsoft.com/office/word/2015/wordml/symex" xmlns:wpg="http://schemas.microsoft.com/office/word/2010/wordprocessingGroup" xmlns:wpi="http://schemas.microsoft.com/office/word/2010/wordprocessingInk" xmlns:wne="http://schemas.microsoft.com/office/word/2006/wordml" xmlns:wps="http://schemas.microsoft.com/office/word/2010/wordprocessingShape" mc:Ignorable="w14 w15 w16se w16cid w16 w16cex wp14">
   <w:abstractNum w:abstractNumId="0" w15:restartNumberingAfterBreak="0">
+    <w:nsid w:val="FFFFFF89"/>
+    <w:multiLevelType w:val="singleLevel"/>
+    <w:tmpl w:val="EFCAD744"/>
+    <w:lvl w:ilvl="0">
+      <w:start w:val="1"/>
+      <w:numFmt w:val="bullet"/>
+      <w:pStyle w:val="ListBullet"/>
+      <w:lvlText w:val=""/>
+      <w:lvlJc w:val="left"/>
+      <w:pPr>
+        <w:tabs>
+          <w:tab w:val="num" w:pos="360"/>
+        </w:tabs>
+        <w:ind w:left="360" w:hanging="360"/>
+      </w:pPr>
+      <w:rPr>
+        <w:rFonts w:ascii="Symbol" w:hAnsi="Symbol" w:hint="default"/>
+      </w:rPr>
+    </w:lvl>
+  </w:abstractNum>
+  <w:abstractNum w:abstractNumId="1" w15:restartNumberingAfterBreak="0">
     <w:nsid w:val="02634A5E"/>
     <w:multiLevelType w:val="multilevel"/>
     <w:tmpl w:val="8FB81490"/>
@@ -6195,7 +6567,7 @@
       </w:pPr>
     </w:lvl>
   </w:abstractNum>
-  <w:abstractNum w:abstractNumId="1" w15:restartNumberingAfterBreak="0">
+  <w:abstractNum w:abstractNumId="2" w15:restartNumberingAfterBreak="0">
     <w:nsid w:val="4BD32F0D"/>
     <w:multiLevelType w:val="multilevel"/>
     <w:tmpl w:val="5F8CD3CE"/>
@@ -6285,17 +6657,113 @@
       </w:pPr>
     </w:lvl>
   </w:abstractNum>
-  <w:num w:numId="1" w16cid:durableId="1139611943">
+  <w:abstractNum w:abstractNumId="3" w15:restartNumberingAfterBreak="0">
+    <w:nsid w:val="57E81A3F"/>
+    <w:multiLevelType w:val="hybridMultilevel"/>
+    <w:tmpl w:val="7ADE1694"/>
+    <w:lvl w:ilvl="0" w:tplc="2CBEEA42">
+      <w:start w:val="2"/>
+      <w:numFmt w:val="lowerLetter"/>
+      <w:lvlText w:val="%1."/>
+      <w:lvlJc w:val="left"/>
+      <w:pPr>
+        <w:ind w:left="680" w:hanging="360"/>
+      </w:pPr>
+      <w:rPr>
+        <w:rFonts w:hint="default"/>
+        <w:color w:val="000000" w:themeColor="text1"/>
+      </w:rPr>
+    </w:lvl>
+    <w:lvl w:ilvl="1" w:tplc="38090019">
+      <w:start w:val="1"/>
+      <w:numFmt w:val="lowerLetter"/>
+      <w:lvlText w:val="%2."/>
+      <w:lvlJc w:val="left"/>
+      <w:pPr>
+        <w:ind w:left="1400" w:hanging="360"/>
+      </w:pPr>
+    </w:lvl>
+    <w:lvl w:ilvl="2" w:tplc="3809001B" w:tentative="1">
+      <w:start w:val="1"/>
+      <w:numFmt w:val="lowerRoman"/>
+      <w:lvlText w:val="%3."/>
+      <w:lvlJc w:val="right"/>
+      <w:pPr>
+        <w:ind w:left="2120" w:hanging="180"/>
+      </w:pPr>
+    </w:lvl>
+    <w:lvl w:ilvl="3" w:tplc="3809000F" w:tentative="1">
+      <w:start w:val="1"/>
+      <w:numFmt w:val="decimal"/>
+      <w:lvlText w:val="%4."/>
+      <w:lvlJc w:val="left"/>
+      <w:pPr>
+        <w:ind w:left="2840" w:hanging="360"/>
+      </w:pPr>
+    </w:lvl>
+    <w:lvl w:ilvl="4" w:tplc="38090019" w:tentative="1">
+      <w:start w:val="1"/>
+      <w:numFmt w:val="lowerLetter"/>
+      <w:lvlText w:val="%5."/>
+      <w:lvlJc w:val="left"/>
+      <w:pPr>
+        <w:ind w:left="3560" w:hanging="360"/>
+      </w:pPr>
+    </w:lvl>
+    <w:lvl w:ilvl="5" w:tplc="3809001B" w:tentative="1">
+      <w:start w:val="1"/>
+      <w:numFmt w:val="lowerRoman"/>
+      <w:lvlText w:val="%6."/>
+      <w:lvlJc w:val="right"/>
+      <w:pPr>
+        <w:ind w:left="4280" w:hanging="180"/>
+      </w:pPr>
+    </w:lvl>
+    <w:lvl w:ilvl="6" w:tplc="3809000F" w:tentative="1">
+      <w:start w:val="1"/>
+      <w:numFmt w:val="decimal"/>
+      <w:lvlText w:val="%7."/>
+      <w:lvlJc w:val="left"/>
+      <w:pPr>
+        <w:ind w:left="5000" w:hanging="360"/>
+      </w:pPr>
+    </w:lvl>
+    <w:lvl w:ilvl="7" w:tplc="38090019" w:tentative="1">
+      <w:start w:val="1"/>
+      <w:numFmt w:val="lowerLetter"/>
+      <w:lvlText w:val="%8."/>
+      <w:lvlJc w:val="left"/>
+      <w:pPr>
+        <w:ind w:left="5720" w:hanging="360"/>
+      </w:pPr>
+    </w:lvl>
+    <w:lvl w:ilvl="8" w:tplc="3809001B" w:tentative="1">
+      <w:start w:val="1"/>
+      <w:numFmt w:val="lowerRoman"/>
+      <w:lvlText w:val="%9."/>
+      <w:lvlJc w:val="right"/>
+      <w:pPr>
+        <w:ind w:left="6440" w:hanging="180"/>
+      </w:pPr>
+    </w:lvl>
+  </w:abstractNum>
+  <w:num w:numId="1">
+    <w:abstractNumId w:val="2"/>
+  </w:num>
+  <w:num w:numId="2">
     <w:abstractNumId w:val="1"/>
   </w:num>
-  <w:num w:numId="2" w16cid:durableId="1625040387">
+  <w:num w:numId="3">
+    <w:abstractNumId w:val="3"/>
+  </w:num>
+  <w:num w:numId="4">
     <w:abstractNumId w:val="0"/>
   </w:num>
 </w:numbering>
 </file>
 
 <file path=word/styles.xml><?xml version="1.0" encoding="utf-8"?>
-<w:styles xmlns:mc="http://schemas.openxmlformats.org/markup-compatibility/2006" xmlns:r="http://schemas.openxmlformats.org/officeDocument/2006/relationships" xmlns:w="http://schemas.openxmlformats.org/wordprocessingml/2006/main" xmlns:w14="http://schemas.microsoft.com/office/word/2010/wordml" xmlns:w15="http://schemas.microsoft.com/office/word/2012/wordml" xmlns:w16cex="http://schemas.microsoft.com/office/word/2018/wordml/cex" xmlns:w16cid="http://schemas.microsoft.com/office/word/2016/wordml/cid" xmlns:w16="http://schemas.microsoft.com/office/word/2018/wordml" xmlns:w16du="http://schemas.microsoft.com/office/word/2023/wordml/word16du" xmlns:w16sdtdh="http://schemas.microsoft.com/office/word/2020/wordml/sdtdatahash" xmlns:w16sdtfl="http://schemas.microsoft.com/office/word/2024/wordml/sdtformatlock" xmlns:w16se="http://schemas.microsoft.com/office/word/2015/wordml/symex" mc:Ignorable="w14 w15 w16se w16cid w16 w16cex w16sdtdh w16sdtfl w16du">
+<w:styles xmlns:mc="http://schemas.openxmlformats.org/markup-compatibility/2006" xmlns:r="http://schemas.openxmlformats.org/officeDocument/2006/relationships" xmlns:w="http://schemas.openxmlformats.org/wordprocessingml/2006/main" xmlns:w14="http://schemas.microsoft.com/office/word/2010/wordml" xmlns:w15="http://schemas.microsoft.com/office/word/2012/wordml" xmlns:w16cex="http://schemas.microsoft.com/office/word/2018/wordml/cex" xmlns:w16cid="http://schemas.microsoft.com/office/word/2016/wordml/cid" xmlns:w16="http://schemas.microsoft.com/office/word/2018/wordml" xmlns:w16se="http://schemas.microsoft.com/office/word/2015/wordml/symex" mc:Ignorable="w14 w15 w16se w16cid w16 w16cex">
   <w:docDefaults>
     <w:rPrDefault>
       <w:rPr>
@@ -6783,6 +7251,19 @@
       <w:contextualSpacing/>
     </w:pPr>
   </w:style>
+  <w:style w:type="paragraph" w:styleId="ListBullet">
+    <w:name w:val="List Bullet"/>
+    <w:basedOn w:val="Normal"/>
+    <w:uiPriority w:val="99"/>
+    <w:unhideWhenUsed/>
+    <w:rsid w:val="007D14CE"/>
+    <w:pPr>
+      <w:numPr>
+        <w:numId w:val="4"/>
+      </w:numPr>
+      <w:contextualSpacing/>
+    </w:pPr>
+  </w:style>
 </w:styles>
 </file>
 

</xml_diff>

<commit_message>
pembuatan laporan word, merapikan laporan by segap
</commit_message>
<xml_diff>
--- a/public/templates/template_sppd.docx
+++ b/public/templates/template_sppd.docx
@@ -289,6 +289,7 @@
                 <w:color w:val="000000" w:themeColor="text1"/>
               </w:rPr>
             </w:pPr>
+            <w:proofErr w:type="gramStart"/>
             <w:r>
               <w:rPr>
                 <w:rStyle w:val="FontParagrafDefault"/>
@@ -299,7 +300,20 @@
                 <w:szCs w:val="24"/>
                 <w:lang w:val="en-US"/>
               </w:rPr>
-              <w:t xml:space="preserve">e-mail : </w:t>
+              <w:t>e-mail :</w:t>
+            </w:r>
+            <w:proofErr w:type="gramEnd"/>
+            <w:r>
+              <w:rPr>
+                <w:rStyle w:val="FontParagrafDefault"/>
+                <w:rFonts w:ascii="Times New Roman" w:hAnsi="Times New Roman"/>
+                <w:b/>
+                <w:color w:val="000000" w:themeColor="text1"/>
+                <w:sz w:val="24"/>
+                <w:szCs w:val="24"/>
+                <w:lang w:val="en-US"/>
+              </w:rPr>
+              <w:t xml:space="preserve"> </w:t>
             </w:r>
             <w:hyperlink r:id="rId8" w:history="1">
               <w:r>
@@ -434,7 +448,7 @@
               </wp:anchor>
             </w:drawing>
           </mc:Choice>
-          <mc:Fallback xmlns:w16sdtfl="http://schemas.microsoft.com/office/word/2024/wordml/sdtformatlock" xmlns:w16sdtdh="http://schemas.microsoft.com/office/word/2020/wordml/sdtdatahash" xmlns:w16du="http://schemas.microsoft.com/office/word/2023/wordml/word16du" xmlns:oel="http://schemas.microsoft.com/office/2019/extlst">
+          <mc:Fallback xmlns:oel="http://schemas.microsoft.com/office/2019/extlst" xmlns:w16du="http://schemas.microsoft.com/office/word/2023/wordml/word16du" xmlns:w16sdtdh="http://schemas.microsoft.com/office/word/2020/wordml/sdtdatahash" xmlns:w16sdtfl="http://schemas.microsoft.com/office/word/2024/wordml/sdtformatlock">
             <w:pict>
               <v:shapetype w14:anchorId="04230D2E" id="_x0000_t32" coordsize="21600,21600" o:spt="32" o:oned="t" path="m,l21600,21600e" filled="f">
                 <v:path arrowok="t" fillok="f" o:connecttype="none"/>
@@ -500,7 +514,7 @@
               </wp:anchor>
             </w:drawing>
           </mc:Choice>
-          <mc:Fallback xmlns:w16sdtfl="http://schemas.microsoft.com/office/word/2024/wordml/sdtformatlock" xmlns:w16sdtdh="http://schemas.microsoft.com/office/word/2020/wordml/sdtdatahash" xmlns:w16du="http://schemas.microsoft.com/office/word/2023/wordml/word16du" xmlns:oel="http://schemas.microsoft.com/office/2019/extlst">
+          <mc:Fallback xmlns:oel="http://schemas.microsoft.com/office/2019/extlst" xmlns:w16du="http://schemas.microsoft.com/office/word/2023/wordml/word16du" xmlns:w16sdtdh="http://schemas.microsoft.com/office/word/2020/wordml/sdtdatahash" xmlns:w16sdtfl="http://schemas.microsoft.com/office/word/2024/wordml/sdtformatlock">
             <w:pict>
               <v:shape w14:anchorId="2C02CF0D" id="AutoShape 11" o:spid="_x0000_s1026" type="#_x0000_t32" style="position:absolute;margin-left:-14pt;margin-top:11.85pt;width:497.9pt;height:0;z-index:251660288;visibility:visible;mso-wrap-style:square;mso-wrap-distance-left:9pt;mso-wrap-distance-top:0;mso-wrap-distance-right:9pt;mso-wrap-distance-bottom:0;mso-position-horizontal:absolute;mso-position-horizontal-relative:text;mso-position-vertical:absolute;mso-position-vertical-relative:text" o:gfxdata="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" strokeweight="2.25pt"/>
             </w:pict>
@@ -618,7 +632,7 @@
               </wp:anchor>
             </w:drawing>
           </mc:Choice>
-          <mc:Fallback xmlns:w16sdtfl="http://schemas.microsoft.com/office/word/2024/wordml/sdtformatlock" xmlns:w16sdtdh="http://schemas.microsoft.com/office/word/2020/wordml/sdtdatahash" xmlns:w16du="http://schemas.microsoft.com/office/word/2023/wordml/word16du" xmlns:oel="http://schemas.microsoft.com/office/2019/extlst">
+          <mc:Fallback xmlns:oel="http://schemas.microsoft.com/office/2019/extlst" xmlns:w16du="http://schemas.microsoft.com/office/word/2023/wordml/word16du" xmlns:w16sdtdh="http://schemas.microsoft.com/office/word/2020/wordml/sdtdatahash" xmlns:w16sdtfl="http://schemas.microsoft.com/office/word/2024/wordml/sdtformatlock">
             <w:pict>
               <v:shape w14:anchorId="5D4C4247" id="AutoShape 14" o:spid="_x0000_s1026" type="#_x0000_t32" style="position:absolute;margin-left:.5pt;margin-top:13.55pt;width:501.95pt;height:0;z-index:251662336;visibility:visible;mso-wrap-style:square;mso-wrap-distance-left:9pt;mso-wrap-distance-top:0;mso-wrap-distance-right:9pt;mso-wrap-distance-bottom:0;mso-position-horizontal:absolute;mso-position-horizontal-relative:text;mso-position-vertical:absolute;mso-position-vertical-relative:text" o:gfxdata="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" strokeweight=".52906mm"/>
             </w:pict>
@@ -1233,57 +1247,6 @@
                 <w:lang w:val="en-US"/>
               </w:rPr>
             </w:pPr>
-            <w:r>
-              <w:rPr>
-                <w:rFonts w:ascii="Times New Roman" w:hAnsi="Times New Roman"/>
-                <w:color w:val="000000" w:themeColor="text1"/>
-                <w:sz w:val="24"/>
-                <w:szCs w:val="24"/>
-                <w:lang w:val="en-US"/>
-              </w:rPr>
-              <w:t>c</w:t>
-            </w:r>
-            <w:r>
-              <w:t>.</w:t>
-            </w:r>
-            <w:r>
-              <w:rPr>
-                <w:lang w:val="en-US"/>
-              </w:rPr>
-              <w:t xml:space="preserve"> </w:t>
-            </w:r>
-            <w:r>
-              <w:rPr>
-                <w:rFonts w:ascii="Times New Roman" w:hAnsi="Times New Roman"/>
-                <w:color w:val="000000" w:themeColor="text1"/>
-                <w:sz w:val="24"/>
-                <w:szCs w:val="24"/>
-                <w:lang w:val="en-US"/>
-              </w:rPr>
-              <w:t>${</w:t>
-            </w:r>
-            <w:proofErr w:type="spellStart"/>
-            <w:r>
-              <w:rPr>
-                <w:rFonts w:ascii="Times New Roman" w:hAnsi="Times New Roman"/>
-                <w:color w:val="000000" w:themeColor="text1"/>
-                <w:sz w:val="24"/>
-                <w:szCs w:val="24"/>
-                <w:lang w:val="en-US"/>
-              </w:rPr>
-              <w:t>tingkat</w:t>
-            </w:r>
-            <w:proofErr w:type="spellEnd"/>
-            <w:r>
-              <w:rPr>
-                <w:rFonts w:ascii="Times New Roman" w:hAnsi="Times New Roman"/>
-                <w:color w:val="000000" w:themeColor="text1"/>
-                <w:sz w:val="24"/>
-                <w:szCs w:val="24"/>
-                <w:lang w:val="en-US"/>
-              </w:rPr>
-              <w:t>}</w:t>
-            </w:r>
           </w:p>
         </w:tc>
       </w:tr>
@@ -1806,8 +1769,6 @@
               </w:rPr>
               <w:t>}</w:t>
             </w:r>
-            <w:bookmarkStart w:id="0" w:name="_GoBack"/>
-            <w:bookmarkEnd w:id="0"/>
           </w:p>
         </w:tc>
       </w:tr>
@@ -2970,7 +2931,6 @@
     <w:p>
       <w:pPr>
         <w:spacing w:after="0" w:line="360" w:lineRule="auto"/>
-        <w:ind w:left="4820" w:firstLine="4253"/>
         <w:jc w:val="both"/>
         <w:rPr>
           <w:rFonts w:ascii="Times New Roman" w:hAnsi="Times New Roman"/>
@@ -2979,6 +2939,115 @@
           <w:szCs w:val="24"/>
         </w:rPr>
       </w:pPr>
+      <w:r>
+        <w:rPr>
+          <w:rFonts w:ascii="Times New Roman" w:hAnsi="Times New Roman"/>
+          <w:color w:val="000000" w:themeColor="text1"/>
+          <w:sz w:val="24"/>
+          <w:szCs w:val="24"/>
+        </w:rPr>
+        <w:tab/>
+      </w:r>
+      <w:r>
+        <w:rPr>
+          <w:rFonts w:ascii="Times New Roman" w:hAnsi="Times New Roman"/>
+          <w:color w:val="000000" w:themeColor="text1"/>
+          <w:sz w:val="24"/>
+          <w:szCs w:val="24"/>
+        </w:rPr>
+        <w:tab/>
+      </w:r>
+      <w:r>
+        <w:rPr>
+          <w:rFonts w:ascii="Times New Roman" w:hAnsi="Times New Roman"/>
+          <w:color w:val="000000" w:themeColor="text1"/>
+          <w:sz w:val="24"/>
+          <w:szCs w:val="24"/>
+        </w:rPr>
+        <w:tab/>
+      </w:r>
+      <w:r>
+        <w:rPr>
+          <w:rFonts w:ascii="Times New Roman" w:hAnsi="Times New Roman"/>
+          <w:color w:val="000000" w:themeColor="text1"/>
+          <w:sz w:val="24"/>
+          <w:szCs w:val="24"/>
+        </w:rPr>
+        <w:tab/>
+      </w:r>
+      <w:r>
+        <w:rPr>
+          <w:rFonts w:ascii="Times New Roman" w:hAnsi="Times New Roman"/>
+          <w:color w:val="000000" w:themeColor="text1"/>
+          <w:sz w:val="24"/>
+          <w:szCs w:val="24"/>
+        </w:rPr>
+        <w:tab/>
+      </w:r>
+      <w:r>
+        <w:rPr>
+          <w:rFonts w:ascii="Times New Roman" w:hAnsi="Times New Roman"/>
+          <w:color w:val="000000" w:themeColor="text1"/>
+          <w:sz w:val="24"/>
+          <w:szCs w:val="24"/>
+        </w:rPr>
+        <w:tab/>
+      </w:r>
+      <w:r>
+        <w:rPr>
+          <w:rFonts w:ascii="Times New Roman" w:hAnsi="Times New Roman"/>
+          <w:color w:val="000000" w:themeColor="text1"/>
+          <w:sz w:val="24"/>
+          <w:szCs w:val="24"/>
+        </w:rPr>
+        <w:tab/>
+      </w:r>
+    </w:p>
+    <w:p>
+      <w:pPr>
+        <w:spacing w:after="0" w:line="360" w:lineRule="auto"/>
+        <w:ind w:left="4100" w:firstLine="720"/>
+        <w:jc w:val="both"/>
+        <w:rPr>
+          <w:rFonts w:ascii="Times New Roman" w:hAnsi="Times New Roman"/>
+          <w:color w:val="000000" w:themeColor="text1"/>
+          <w:sz w:val="24"/>
+          <w:szCs w:val="24"/>
+          <w:lang w:val="en-US"/>
+        </w:rPr>
+      </w:pPr>
+      <w:r>
+        <w:rPr>
+          <w:rFonts w:ascii="Times New Roman" w:hAnsi="Times New Roman"/>
+          <w:color w:val="000000" w:themeColor="text1"/>
+          <w:sz w:val="24"/>
+          <w:szCs w:val="24"/>
+          <w:lang w:val="en-US"/>
+        </w:rPr>
+        <w:t>${</w:t>
+      </w:r>
+      <w:proofErr w:type="spellStart"/>
+      <w:r>
+        <w:rPr>
+          <w:rFonts w:ascii="Times New Roman" w:hAnsi="Times New Roman"/>
+          <w:color w:val="000000" w:themeColor="text1"/>
+          <w:sz w:val="24"/>
+          <w:szCs w:val="24"/>
+          <w:lang w:val="en-US"/>
+        </w:rPr>
+        <w:t>ttd_pengirim</w:t>
+      </w:r>
+      <w:proofErr w:type="spellEnd"/>
+      <w:r>
+        <w:rPr>
+          <w:rFonts w:ascii="Times New Roman" w:hAnsi="Times New Roman"/>
+          <w:color w:val="000000" w:themeColor="text1"/>
+          <w:sz w:val="24"/>
+          <w:szCs w:val="24"/>
+          <w:lang w:val="en-US"/>
+        </w:rPr>
+        <w:t>}</w:t>
+      </w:r>
     </w:p>
     <w:p>
       <w:pPr>
@@ -2996,20 +3065,6 @@
     <w:p>
       <w:pPr>
         <w:spacing w:after="0"/>
-        <w:ind w:left="4820" w:firstLine="4253"/>
-        <w:jc w:val="both"/>
-        <w:rPr>
-          <w:rFonts w:ascii="Times New Roman" w:hAnsi="Times New Roman"/>
-          <w:color w:val="000000" w:themeColor="text1"/>
-          <w:sz w:val="24"/>
-          <w:szCs w:val="24"/>
-        </w:rPr>
-      </w:pPr>
-    </w:p>
-    <w:p>
-      <w:pPr>
-        <w:spacing w:after="0"/>
-        <w:ind w:left="4820" w:firstLine="4253"/>
         <w:jc w:val="both"/>
         <w:rPr>
           <w:rFonts w:ascii="Times New Roman" w:hAnsi="Times New Roman"/>
@@ -3067,6 +3122,7 @@
         <w:t xml:space="preserve"> </w:t>
       </w:r>
       <w:proofErr w:type="spellStart"/>
+      <w:proofErr w:type="gramStart"/>
       <w:r>
         <w:rPr>
           <w:rStyle w:val="FontParagrafDefault"/>
@@ -3080,6 +3136,7 @@
         <w:t>M.Si</w:t>
       </w:r>
       <w:proofErr w:type="spellEnd"/>
+      <w:proofErr w:type="gramEnd"/>
     </w:p>
     <w:p>
       <w:pPr>
@@ -3184,22 +3241,6 @@
       <w:pPr>
         <w:spacing w:after="0"/>
         <w:ind w:left="4820"/>
-        <w:jc w:val="both"/>
-        <w:rPr>
-          <w:rFonts w:ascii="Times New Roman" w:hAnsi="Times New Roman"/>
-          <w:color w:val="000000" w:themeColor="text1"/>
-          <w:sz w:val="24"/>
-          <w:szCs w:val="24"/>
-        </w:rPr>
-      </w:pPr>
-    </w:p>
-    <w:p>
-      <w:pPr>
-        <w:tabs>
-          <w:tab w:val="left" w:pos="6663"/>
-        </w:tabs>
-        <w:spacing w:after="0"/>
-        <w:ind w:firstLine="4678"/>
         <w:jc w:val="both"/>
         <w:rPr>
           <w:rFonts w:ascii="Times New Roman" w:hAnsi="Times New Roman"/>
@@ -4010,7 +4051,7 @@
               </wp:anchor>
             </w:drawing>
           </mc:Choice>
-          <mc:Fallback xmlns:w16sdtfl="http://schemas.microsoft.com/office/word/2024/wordml/sdtformatlock" xmlns:w16sdtdh="http://schemas.microsoft.com/office/word/2020/wordml/sdtdatahash" xmlns:w16du="http://schemas.microsoft.com/office/word/2023/wordml/word16du" xmlns:oel="http://schemas.microsoft.com/office/2019/extlst">
+          <mc:Fallback xmlns:oel="http://schemas.microsoft.com/office/2019/extlst" xmlns:w16du="http://schemas.microsoft.com/office/word/2023/wordml/word16du" xmlns:w16sdtdh="http://schemas.microsoft.com/office/word/2020/wordml/sdtdatahash" xmlns:w16sdtfl="http://schemas.microsoft.com/office/word/2024/wordml/sdtformatlock">
             <w:pict>
               <v:shapetype w14:anchorId="0657EFC3" id="_x0000_t32" coordsize="21600,21600" o:spt="32" o:oned="t" path="m,l21600,21600e" filled="f">
                 <v:path arrowok="t" fillok="f" o:connecttype="none"/>
@@ -4414,15 +4455,7 @@
                                 <w:b/>
                                 <w:color w:val="FFFFFF"/>
                               </w:rPr>
-                              <w:t xml:space="preserve">KASUBBAG </w:t>
-                            </w:r>
-                            <w:r>
-                              <w:rPr>
-                                <w:rStyle w:val="FontParagrafDefault"/>
-                                <w:b/>
-                                <w:color w:val="FFFFFF"/>
-                              </w:rPr>
-                              <w:t>PERENCANAAN DAN UMUM KECAMATAN SUNGAI MANDAU</w:t>
+                              <w:t>KASUBBAG PERENCANAAN DAN UMUM KECAMATAN SUNGAI MANDAU</w:t>
                             </w:r>
                             <w:r>
                               <w:rPr>
@@ -4478,15 +4511,7 @@
                           <w:b/>
                           <w:color w:val="FFFFFF"/>
                         </w:rPr>
-                        <w:t xml:space="preserve">KASUBBAG </w:t>
-                      </w:r>
-                      <w:r>
-                        <w:rPr>
-                          <w:rStyle w:val="FontParagrafDefault"/>
-                          <w:b/>
-                          <w:color w:val="FFFFFF"/>
-                        </w:rPr>
-                        <w:t>PERENCANAAN DAN UMUM KECAMATAN SUNGAI MANDAU</w:t>
+                        <w:t>KASUBBAG PERENCANAAN DAN UMUM KECAMATAN SUNGAI MANDAU</w:t>
                       </w:r>
                       <w:r>
                         <w:rPr>
@@ -4713,7 +4738,7 @@
               </wp:anchor>
             </w:drawing>
           </mc:Choice>
-          <mc:Fallback xmlns:w16sdtfl="http://schemas.microsoft.com/office/word/2024/wordml/sdtformatlock" xmlns:w16sdtdh="http://schemas.microsoft.com/office/word/2020/wordml/sdtdatahash" xmlns:w16du="http://schemas.microsoft.com/office/word/2023/wordml/word16du" xmlns:oel="http://schemas.microsoft.com/office/2019/extlst">
+          <mc:Fallback xmlns:oel="http://schemas.microsoft.com/office/2019/extlst" xmlns:w16du="http://schemas.microsoft.com/office/word/2023/wordml/word16du" xmlns:w16sdtdh="http://schemas.microsoft.com/office/word/2020/wordml/sdtdatahash" xmlns:w16sdtfl="http://schemas.microsoft.com/office/word/2024/wordml/sdtformatlock">
             <w:pict>
               <v:shape w14:anchorId="4276EDEC" id="AutoShape 9" o:spid="_x0000_s1026" type="#_x0000_t32" style="position:absolute;margin-left:-.6pt;margin-top:12.6pt;width:467.95pt;height:0;z-index:251654144;visibility:visible;mso-wrap-style:square;mso-wrap-distance-left:9pt;mso-wrap-distance-top:0;mso-wrap-distance-right:9pt;mso-wrap-distance-bottom:0;mso-position-horizontal:absolute;mso-position-horizontal-relative:text;mso-position-vertical:absolute;mso-position-vertical-relative:text" o:gfxdata="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" strokeweight=".35281mm"/>
             </w:pict>
@@ -5039,7 +5064,7 @@
               </wp:anchor>
             </w:drawing>
           </mc:Choice>
-          <mc:Fallback xmlns:w16sdtfl="http://schemas.microsoft.com/office/word/2024/wordml/sdtformatlock" xmlns:w16sdtdh="http://schemas.microsoft.com/office/word/2020/wordml/sdtdatahash" xmlns:w16du="http://schemas.microsoft.com/office/word/2023/wordml/word16du" xmlns:oel="http://schemas.microsoft.com/office/2019/extlst">
+          <mc:Fallback xmlns:oel="http://schemas.microsoft.com/office/2019/extlst" xmlns:w16du="http://schemas.microsoft.com/office/word/2023/wordml/word16du" xmlns:w16sdtdh="http://schemas.microsoft.com/office/word/2020/wordml/sdtdatahash" xmlns:w16sdtfl="http://schemas.microsoft.com/office/word/2024/wordml/sdtformatlock">
             <w:pict>
               <v:shape w14:anchorId="0C40CC74" id="AutoShape 10" o:spid="_x0000_s1026" type="#_x0000_t32" style="position:absolute;margin-left:.2pt;margin-top:9.1pt;width:468pt;height:0;z-index:251655168;visibility:visible;mso-wrap-style:square;mso-wrap-distance-left:9pt;mso-wrap-distance-top:0;mso-wrap-distance-right:9pt;mso-wrap-distance-bottom:0;mso-position-horizontal:absolute;mso-position-horizontal-relative:text;mso-position-vertical:absolute;mso-position-vertical-relative:text" o:gfxdata="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" strokeweight=".35281mm"/>
             </w:pict>
@@ -5350,7 +5375,7 @@
               </wp:anchor>
             </w:drawing>
           </mc:Choice>
-          <mc:Fallback xmlns:w16sdtfl="http://schemas.microsoft.com/office/word/2024/wordml/sdtformatlock" xmlns:w16sdtdh="http://schemas.microsoft.com/office/word/2020/wordml/sdtdatahash" xmlns:w16du="http://schemas.microsoft.com/office/word/2023/wordml/word16du" xmlns:oel="http://schemas.microsoft.com/office/2019/extlst">
+          <mc:Fallback xmlns:oel="http://schemas.microsoft.com/office/2019/extlst" xmlns:w16du="http://schemas.microsoft.com/office/word/2023/wordml/word16du" xmlns:w16sdtdh="http://schemas.microsoft.com/office/word/2020/wordml/sdtdatahash" xmlns:w16sdtfl="http://schemas.microsoft.com/office/word/2024/wordml/sdtformatlock">
             <w:pict>
               <v:shape w14:anchorId="38E2E415" id="AutoShape 11" o:spid="_x0000_s1026" type="#_x0000_t32" style="position:absolute;margin-left:-.3pt;margin-top:11.6pt;width:467.95pt;height:0;z-index:251656192;visibility:visible;mso-wrap-style:square;mso-wrap-distance-left:9pt;mso-wrap-distance-top:0;mso-wrap-distance-right:9pt;mso-wrap-distance-bottom:0;mso-position-horizontal:absolute;mso-position-horizontal-relative:text;mso-position-vertical:absolute;mso-position-vertical-relative:text" o:gfxdata="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" strokeweight=".35281mm"/>
             </w:pict>
@@ -5761,7 +5786,7 @@
     <w:p>
       <w:pPr>
         <w:spacing w:after="0"/>
-        <w:ind w:left="425" w:firstLine="4253"/>
+        <w:ind w:left="4678"/>
         <w:jc w:val="both"/>
         <w:rPr>
           <w:rFonts w:ascii="Times New Roman" w:hAnsi="Times New Roman"/>
@@ -5781,8 +5806,41 @@
           <w:color w:val="000000" w:themeColor="text1"/>
           <w:sz w:val="24"/>
           <w:szCs w:val="24"/>
-        </w:rPr>
-      </w:pPr>
+          <w:lang w:val="en-US"/>
+        </w:rPr>
+      </w:pPr>
+      <w:r>
+        <w:rPr>
+          <w:rFonts w:ascii="Times New Roman" w:hAnsi="Times New Roman"/>
+          <w:color w:val="000000" w:themeColor="text1"/>
+          <w:sz w:val="24"/>
+          <w:szCs w:val="24"/>
+          <w:lang w:val="en-US"/>
+        </w:rPr>
+        <w:t>${</w:t>
+      </w:r>
+      <w:proofErr w:type="spellStart"/>
+      <w:r>
+        <w:rPr>
+          <w:rFonts w:ascii="Times New Roman" w:hAnsi="Times New Roman"/>
+          <w:color w:val="000000" w:themeColor="text1"/>
+          <w:sz w:val="24"/>
+          <w:szCs w:val="24"/>
+          <w:lang w:val="en-US"/>
+        </w:rPr>
+        <w:t>ttd_pengirim</w:t>
+      </w:r>
+      <w:proofErr w:type="spellEnd"/>
+      <w:r>
+        <w:rPr>
+          <w:rFonts w:ascii="Times New Roman" w:hAnsi="Times New Roman"/>
+          <w:color w:val="000000" w:themeColor="text1"/>
+          <w:sz w:val="24"/>
+          <w:szCs w:val="24"/>
+          <w:lang w:val="en-US"/>
+        </w:rPr>
+        <w:t>}</w:t>
+      </w:r>
     </w:p>
     <w:p>
       <w:pPr>
@@ -5800,6 +5858,19 @@
     <w:p>
       <w:pPr>
         <w:spacing w:after="0"/>
+        <w:ind w:left="425" w:firstLine="4253"/>
+        <w:jc w:val="both"/>
+        <w:rPr>
+          <w:rFonts w:ascii="Times New Roman" w:hAnsi="Times New Roman"/>
+          <w:color w:val="000000" w:themeColor="text1"/>
+          <w:sz w:val="24"/>
+          <w:szCs w:val="24"/>
+        </w:rPr>
+      </w:pPr>
+    </w:p>
+    <w:p>
+      <w:pPr>
+        <w:spacing w:after="0"/>
         <w:ind w:left="3958" w:firstLine="720"/>
         <w:jc w:val="both"/>
         <w:rPr>
@@ -6116,40 +6187,14 @@
         <w:spacing w:after="0"/>
         <w:jc w:val="both"/>
         <w:rPr>
-          <w:rStyle w:val="FontParagrafDefault"/>
-          <w:rFonts w:ascii="Times New Roman" w:hAnsi="Times New Roman"/>
-          <w:color w:val="000000" w:themeColor="text1"/>
-          <w:sz w:val="24"/>
-          <w:szCs w:val="24"/>
-          <w:lang w:val="en-US"/>
-        </w:rPr>
-      </w:pPr>
-    </w:p>
-    <w:p>
-      <w:pPr>
-        <w:spacing w:after="0"/>
-        <w:jc w:val="both"/>
-        <w:rPr>
-          <w:rStyle w:val="FontParagrafDefault"/>
-          <w:rFonts w:ascii="Times New Roman" w:hAnsi="Times New Roman"/>
-          <w:color w:val="000000" w:themeColor="text1"/>
-          <w:sz w:val="24"/>
-          <w:szCs w:val="24"/>
-          <w:lang w:val="en-US"/>
-        </w:rPr>
-      </w:pPr>
-    </w:p>
-    <w:p>
-      <w:pPr>
-        <w:spacing w:after="0"/>
-        <w:jc w:val="both"/>
-        <w:rPr>
-          <w:rFonts w:ascii="Times New Roman" w:hAnsi="Times New Roman"/>
-          <w:color w:val="000000" w:themeColor="text1"/>
-          <w:sz w:val="24"/>
-          <w:szCs w:val="24"/>
-        </w:rPr>
-      </w:pPr>
+          <w:rFonts w:ascii="Times New Roman" w:hAnsi="Times New Roman"/>
+          <w:color w:val="000000" w:themeColor="text1"/>
+          <w:sz w:val="24"/>
+          <w:szCs w:val="24"/>
+        </w:rPr>
+      </w:pPr>
+      <w:bookmarkStart w:id="0" w:name="_GoBack"/>
+      <w:bookmarkEnd w:id="0"/>
     </w:p>
     <w:p>
       <w:pPr>
@@ -6222,7 +6267,7 @@
               </wp:anchor>
             </w:drawing>
           </mc:Choice>
-          <mc:Fallback xmlns:w16sdtfl="http://schemas.microsoft.com/office/word/2024/wordml/sdtformatlock" xmlns:w16sdtdh="http://schemas.microsoft.com/office/word/2020/wordml/sdtdatahash" xmlns:w16du="http://schemas.microsoft.com/office/word/2023/wordml/word16du" xmlns:oel="http://schemas.microsoft.com/office/2019/extlst">
+          <mc:Fallback xmlns:oel="http://schemas.microsoft.com/office/2019/extlst" xmlns:w16du="http://schemas.microsoft.com/office/word/2023/wordml/word16du" xmlns:w16sdtdh="http://schemas.microsoft.com/office/word/2020/wordml/sdtdatahash" xmlns:w16sdtfl="http://schemas.microsoft.com/office/word/2024/wordml/sdtformatlock">
             <w:pict>
               <v:shape w14:anchorId="1A0CCB5F" id="AutoShape 13" o:spid="_x0000_s1026" type="#_x0000_t32" style="position:absolute;margin-left:-.2pt;margin-top:11.5pt;width:467.95pt;height:0;z-index:251658240;visibility:visible;mso-wrap-style:square;mso-wrap-distance-left:9pt;mso-wrap-distance-top:0;mso-wrap-distance-right:9pt;mso-wrap-distance-bottom:0;mso-position-horizontal:absolute;mso-position-horizontal-relative:text;mso-position-vertical:absolute;mso-position-vertical-relative:text" o:gfxdata="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" strokeweight=".35281mm"/>
             </w:pict>
@@ -6329,7 +6374,7 @@
               </wp:anchor>
             </w:drawing>
           </mc:Choice>
-          <mc:Fallback xmlns:w16sdtfl="http://schemas.microsoft.com/office/word/2024/wordml/sdtformatlock" xmlns:w16sdtdh="http://schemas.microsoft.com/office/word/2020/wordml/sdtdatahash" xmlns:w16du="http://schemas.microsoft.com/office/word/2023/wordml/word16du" xmlns:oel="http://schemas.microsoft.com/office/2019/extlst">
+          <mc:Fallback xmlns:oel="http://schemas.microsoft.com/office/2019/extlst" xmlns:w16du="http://schemas.microsoft.com/office/word/2023/wordml/word16du" xmlns:w16sdtdh="http://schemas.microsoft.com/office/word/2020/wordml/sdtdatahash" xmlns:w16sdtfl="http://schemas.microsoft.com/office/word/2024/wordml/sdtformatlock">
             <w:pict>
               <v:shape w14:anchorId="27F051FC" id="AutoShape 12" o:spid="_x0000_s1026" type="#_x0000_t32" style="position:absolute;margin-left:-.3pt;margin-top:1.45pt;width:467.95pt;height:0;z-index:251657216;visibility:visible;mso-wrap-style:square;mso-wrap-distance-left:9pt;mso-wrap-distance-top:0;mso-wrap-distance-right:9pt;mso-wrap-distance-bottom:0;mso-position-horizontal:absolute;mso-position-horizontal-relative:text;mso-position-vertical:absolute;mso-position-vertical-relative:text" o:gfxdata="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" strokeweight=".35281mm"/>
             </w:pict>

</xml_diff>

<commit_message>
buat alert di laporan by segap
</commit_message>
<xml_diff>
--- a/public/templates/template_sppd.docx
+++ b/public/templates/template_sppd.docx
@@ -289,7 +289,6 @@
                 <w:color w:val="000000" w:themeColor="text1"/>
               </w:rPr>
             </w:pPr>
-            <w:proofErr w:type="gramStart"/>
             <w:r>
               <w:rPr>
                 <w:rStyle w:val="FontParagrafDefault"/>
@@ -300,20 +299,7 @@
                 <w:szCs w:val="24"/>
                 <w:lang w:val="en-US"/>
               </w:rPr>
-              <w:t>e-mail :</w:t>
-            </w:r>
-            <w:proofErr w:type="gramEnd"/>
-            <w:r>
-              <w:rPr>
-                <w:rStyle w:val="FontParagrafDefault"/>
-                <w:rFonts w:ascii="Times New Roman" w:hAnsi="Times New Roman"/>
-                <w:b/>
-                <w:color w:val="000000" w:themeColor="text1"/>
-                <w:sz w:val="24"/>
-                <w:szCs w:val="24"/>
-                <w:lang w:val="en-US"/>
-              </w:rPr>
-              <w:t xml:space="preserve"> </w:t>
+              <w:t xml:space="preserve">e-mail : </w:t>
             </w:r>
             <w:hyperlink r:id="rId8" w:history="1">
               <w:r>
@@ -448,7 +434,7 @@
               </wp:anchor>
             </w:drawing>
           </mc:Choice>
-          <mc:Fallback xmlns:oel="http://schemas.microsoft.com/office/2019/extlst" xmlns:w16du="http://schemas.microsoft.com/office/word/2023/wordml/word16du" xmlns:w16sdtdh="http://schemas.microsoft.com/office/word/2020/wordml/sdtdatahash" xmlns:w16sdtfl="http://schemas.microsoft.com/office/word/2024/wordml/sdtformatlock">
+          <mc:Fallback xmlns:w16sdtfl="http://schemas.microsoft.com/office/word/2024/wordml/sdtformatlock" xmlns:w16sdtdh="http://schemas.microsoft.com/office/word/2020/wordml/sdtdatahash" xmlns:w16du="http://schemas.microsoft.com/office/word/2023/wordml/word16du" xmlns:oel="http://schemas.microsoft.com/office/2019/extlst">
             <w:pict>
               <v:shapetype w14:anchorId="04230D2E" id="_x0000_t32" coordsize="21600,21600" o:spt="32" o:oned="t" path="m,l21600,21600e" filled="f">
                 <v:path arrowok="t" fillok="f" o:connecttype="none"/>
@@ -514,7 +500,7 @@
               </wp:anchor>
             </w:drawing>
           </mc:Choice>
-          <mc:Fallback xmlns:oel="http://schemas.microsoft.com/office/2019/extlst" xmlns:w16du="http://schemas.microsoft.com/office/word/2023/wordml/word16du" xmlns:w16sdtdh="http://schemas.microsoft.com/office/word/2020/wordml/sdtdatahash" xmlns:w16sdtfl="http://schemas.microsoft.com/office/word/2024/wordml/sdtformatlock">
+          <mc:Fallback xmlns:w16sdtfl="http://schemas.microsoft.com/office/word/2024/wordml/sdtformatlock" xmlns:w16sdtdh="http://schemas.microsoft.com/office/word/2020/wordml/sdtdatahash" xmlns:w16du="http://schemas.microsoft.com/office/word/2023/wordml/word16du" xmlns:oel="http://schemas.microsoft.com/office/2019/extlst">
             <w:pict>
               <v:shape w14:anchorId="2C02CF0D" id="AutoShape 11" o:spid="_x0000_s1026" type="#_x0000_t32" style="position:absolute;margin-left:-14pt;margin-top:11.85pt;width:497.9pt;height:0;z-index:251660288;visibility:visible;mso-wrap-style:square;mso-wrap-distance-left:9pt;mso-wrap-distance-top:0;mso-wrap-distance-right:9pt;mso-wrap-distance-bottom:0;mso-position-horizontal:absolute;mso-position-horizontal-relative:text;mso-position-vertical:absolute;mso-position-vertical-relative:text" o:gfxdata="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" strokeweight="2.25pt"/>
             </w:pict>
@@ -632,7 +618,7 @@
               </wp:anchor>
             </w:drawing>
           </mc:Choice>
-          <mc:Fallback xmlns:oel="http://schemas.microsoft.com/office/2019/extlst" xmlns:w16du="http://schemas.microsoft.com/office/word/2023/wordml/word16du" xmlns:w16sdtdh="http://schemas.microsoft.com/office/word/2020/wordml/sdtdatahash" xmlns:w16sdtfl="http://schemas.microsoft.com/office/word/2024/wordml/sdtformatlock">
+          <mc:Fallback xmlns:w16sdtfl="http://schemas.microsoft.com/office/word/2024/wordml/sdtformatlock" xmlns:w16sdtdh="http://schemas.microsoft.com/office/word/2020/wordml/sdtdatahash" xmlns:w16du="http://schemas.microsoft.com/office/word/2023/wordml/word16du" xmlns:oel="http://schemas.microsoft.com/office/2019/extlst">
             <w:pict>
               <v:shape w14:anchorId="5D4C4247" id="AutoShape 14" o:spid="_x0000_s1026" type="#_x0000_t32" style="position:absolute;margin-left:.5pt;margin-top:13.55pt;width:501.95pt;height:0;z-index:251662336;visibility:visible;mso-wrap-style:square;mso-wrap-distance-left:9pt;mso-wrap-distance-top:0;mso-wrap-distance-right:9pt;mso-wrap-distance-bottom:0;mso-position-horizontal:absolute;mso-position-horizontal-relative:text;mso-position-vertical:absolute;mso-position-vertical-relative:text" o:gfxdata="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" strokeweight=".52906mm"/>
             </w:pict>
@@ -2301,40 +2287,10 @@
                 <w:lang w:val="en-US"/>
               </w:rPr>
             </w:pPr>
-            <w:r>
-              <w:rPr>
-                <w:rFonts w:ascii="Times New Roman" w:hAnsi="Times New Roman"/>
-                <w:color w:val="000000" w:themeColor="text1"/>
-                <w:sz w:val="24"/>
-                <w:szCs w:val="24"/>
-                <w:lang w:val="en-US"/>
-              </w:rPr>
-              <w:t>${</w:t>
-            </w:r>
-            <w:proofErr w:type="spellStart"/>
-            <w:r>
-              <w:rPr>
-                <w:rFonts w:ascii="Times New Roman" w:hAnsi="Times New Roman"/>
-                <w:color w:val="000000" w:themeColor="text1"/>
-                <w:sz w:val="24"/>
-                <w:szCs w:val="24"/>
-                <w:lang w:val="en-US"/>
-              </w:rPr>
-              <w:t>pengikut</w:t>
-            </w:r>
-            <w:proofErr w:type="spellEnd"/>
-            <w:r>
-              <w:rPr>
-                <w:rFonts w:ascii="Times New Roman" w:hAnsi="Times New Roman"/>
-                <w:color w:val="000000" w:themeColor="text1"/>
-                <w:sz w:val="24"/>
-                <w:szCs w:val="24"/>
-                <w:lang w:val="en-US"/>
-              </w:rPr>
-              <w:t>}</w:t>
-            </w:r>
           </w:p>
         </w:tc>
+        <w:bookmarkStart w:id="0" w:name="_GoBack"/>
+        <w:bookmarkEnd w:id="0"/>
       </w:tr>
       <w:tr>
         <w:trPr>
@@ -3122,7 +3078,6 @@
         <w:t xml:space="preserve"> </w:t>
       </w:r>
       <w:proofErr w:type="spellStart"/>
-      <w:proofErr w:type="gramStart"/>
       <w:r>
         <w:rPr>
           <w:rStyle w:val="FontParagrafDefault"/>
@@ -3136,7 +3091,6 @@
         <w:t>M.Si</w:t>
       </w:r>
       <w:proofErr w:type="spellEnd"/>
-      <w:proofErr w:type="gramEnd"/>
     </w:p>
     <w:p>
       <w:pPr>
@@ -4051,7 +4005,7 @@
               </wp:anchor>
             </w:drawing>
           </mc:Choice>
-          <mc:Fallback xmlns:oel="http://schemas.microsoft.com/office/2019/extlst" xmlns:w16du="http://schemas.microsoft.com/office/word/2023/wordml/word16du" xmlns:w16sdtdh="http://schemas.microsoft.com/office/word/2020/wordml/sdtdatahash" xmlns:w16sdtfl="http://schemas.microsoft.com/office/word/2024/wordml/sdtformatlock">
+          <mc:Fallback xmlns:w16sdtfl="http://schemas.microsoft.com/office/word/2024/wordml/sdtformatlock" xmlns:w16sdtdh="http://schemas.microsoft.com/office/word/2020/wordml/sdtdatahash" xmlns:w16du="http://schemas.microsoft.com/office/word/2023/wordml/word16du" xmlns:oel="http://schemas.microsoft.com/office/2019/extlst">
             <w:pict>
               <v:shapetype w14:anchorId="0657EFC3" id="_x0000_t32" coordsize="21600,21600" o:spt="32" o:oned="t" path="m,l21600,21600e" filled="f">
                 <v:path arrowok="t" fillok="f" o:connecttype="none"/>
@@ -4738,7 +4692,7 @@
               </wp:anchor>
             </w:drawing>
           </mc:Choice>
-          <mc:Fallback xmlns:oel="http://schemas.microsoft.com/office/2019/extlst" xmlns:w16du="http://schemas.microsoft.com/office/word/2023/wordml/word16du" xmlns:w16sdtdh="http://schemas.microsoft.com/office/word/2020/wordml/sdtdatahash" xmlns:w16sdtfl="http://schemas.microsoft.com/office/word/2024/wordml/sdtformatlock">
+          <mc:Fallback xmlns:w16sdtfl="http://schemas.microsoft.com/office/word/2024/wordml/sdtformatlock" xmlns:w16sdtdh="http://schemas.microsoft.com/office/word/2020/wordml/sdtdatahash" xmlns:w16du="http://schemas.microsoft.com/office/word/2023/wordml/word16du" xmlns:oel="http://schemas.microsoft.com/office/2019/extlst">
             <w:pict>
               <v:shape w14:anchorId="4276EDEC" id="AutoShape 9" o:spid="_x0000_s1026" type="#_x0000_t32" style="position:absolute;margin-left:-.6pt;margin-top:12.6pt;width:467.95pt;height:0;z-index:251654144;visibility:visible;mso-wrap-style:square;mso-wrap-distance-left:9pt;mso-wrap-distance-top:0;mso-wrap-distance-right:9pt;mso-wrap-distance-bottom:0;mso-position-horizontal:absolute;mso-position-horizontal-relative:text;mso-position-vertical:absolute;mso-position-vertical-relative:text" o:gfxdata="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" strokeweight=".35281mm"/>
             </w:pict>
@@ -5064,7 +5018,7 @@
               </wp:anchor>
             </w:drawing>
           </mc:Choice>
-          <mc:Fallback xmlns:oel="http://schemas.microsoft.com/office/2019/extlst" xmlns:w16du="http://schemas.microsoft.com/office/word/2023/wordml/word16du" xmlns:w16sdtdh="http://schemas.microsoft.com/office/word/2020/wordml/sdtdatahash" xmlns:w16sdtfl="http://schemas.microsoft.com/office/word/2024/wordml/sdtformatlock">
+          <mc:Fallback xmlns:w16sdtfl="http://schemas.microsoft.com/office/word/2024/wordml/sdtformatlock" xmlns:w16sdtdh="http://schemas.microsoft.com/office/word/2020/wordml/sdtdatahash" xmlns:w16du="http://schemas.microsoft.com/office/word/2023/wordml/word16du" xmlns:oel="http://schemas.microsoft.com/office/2019/extlst">
             <w:pict>
               <v:shape w14:anchorId="0C40CC74" id="AutoShape 10" o:spid="_x0000_s1026" type="#_x0000_t32" style="position:absolute;margin-left:.2pt;margin-top:9.1pt;width:468pt;height:0;z-index:251655168;visibility:visible;mso-wrap-style:square;mso-wrap-distance-left:9pt;mso-wrap-distance-top:0;mso-wrap-distance-right:9pt;mso-wrap-distance-bottom:0;mso-position-horizontal:absolute;mso-position-horizontal-relative:text;mso-position-vertical:absolute;mso-position-vertical-relative:text" o:gfxdata="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" strokeweight=".35281mm"/>
             </w:pict>
@@ -5375,7 +5329,7 @@
               </wp:anchor>
             </w:drawing>
           </mc:Choice>
-          <mc:Fallback xmlns:oel="http://schemas.microsoft.com/office/2019/extlst" xmlns:w16du="http://schemas.microsoft.com/office/word/2023/wordml/word16du" xmlns:w16sdtdh="http://schemas.microsoft.com/office/word/2020/wordml/sdtdatahash" xmlns:w16sdtfl="http://schemas.microsoft.com/office/word/2024/wordml/sdtformatlock">
+          <mc:Fallback xmlns:w16sdtfl="http://schemas.microsoft.com/office/word/2024/wordml/sdtformatlock" xmlns:w16sdtdh="http://schemas.microsoft.com/office/word/2020/wordml/sdtdatahash" xmlns:w16du="http://schemas.microsoft.com/office/word/2023/wordml/word16du" xmlns:oel="http://schemas.microsoft.com/office/2019/extlst">
             <w:pict>
               <v:shape w14:anchorId="38E2E415" id="AutoShape 11" o:spid="_x0000_s1026" type="#_x0000_t32" style="position:absolute;margin-left:-.3pt;margin-top:11.6pt;width:467.95pt;height:0;z-index:251656192;visibility:visible;mso-wrap-style:square;mso-wrap-distance-left:9pt;mso-wrap-distance-top:0;mso-wrap-distance-right:9pt;mso-wrap-distance-bottom:0;mso-position-horizontal:absolute;mso-position-horizontal-relative:text;mso-position-vertical:absolute;mso-position-vertical-relative:text" o:gfxdata="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" strokeweight=".35281mm"/>
             </w:pict>
@@ -6193,8 +6147,6 @@
           <w:szCs w:val="24"/>
         </w:rPr>
       </w:pPr>
-      <w:bookmarkStart w:id="0" w:name="_GoBack"/>
-      <w:bookmarkEnd w:id="0"/>
     </w:p>
     <w:p>
       <w:pPr>
@@ -6267,7 +6219,7 @@
               </wp:anchor>
             </w:drawing>
           </mc:Choice>
-          <mc:Fallback xmlns:oel="http://schemas.microsoft.com/office/2019/extlst" xmlns:w16du="http://schemas.microsoft.com/office/word/2023/wordml/word16du" xmlns:w16sdtdh="http://schemas.microsoft.com/office/word/2020/wordml/sdtdatahash" xmlns:w16sdtfl="http://schemas.microsoft.com/office/word/2024/wordml/sdtformatlock">
+          <mc:Fallback xmlns:w16sdtfl="http://schemas.microsoft.com/office/word/2024/wordml/sdtformatlock" xmlns:w16sdtdh="http://schemas.microsoft.com/office/word/2020/wordml/sdtdatahash" xmlns:w16du="http://schemas.microsoft.com/office/word/2023/wordml/word16du" xmlns:oel="http://schemas.microsoft.com/office/2019/extlst">
             <w:pict>
               <v:shape w14:anchorId="1A0CCB5F" id="AutoShape 13" o:spid="_x0000_s1026" type="#_x0000_t32" style="position:absolute;margin-left:-.2pt;margin-top:11.5pt;width:467.95pt;height:0;z-index:251658240;visibility:visible;mso-wrap-style:square;mso-wrap-distance-left:9pt;mso-wrap-distance-top:0;mso-wrap-distance-right:9pt;mso-wrap-distance-bottom:0;mso-position-horizontal:absolute;mso-position-horizontal-relative:text;mso-position-vertical:absolute;mso-position-vertical-relative:text" o:gfxdata="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" strokeweight=".35281mm"/>
             </w:pict>
@@ -6374,7 +6326,7 @@
               </wp:anchor>
             </w:drawing>
           </mc:Choice>
-          <mc:Fallback xmlns:oel="http://schemas.microsoft.com/office/2019/extlst" xmlns:w16du="http://schemas.microsoft.com/office/word/2023/wordml/word16du" xmlns:w16sdtdh="http://schemas.microsoft.com/office/word/2020/wordml/sdtdatahash" xmlns:w16sdtfl="http://schemas.microsoft.com/office/word/2024/wordml/sdtformatlock">
+          <mc:Fallback xmlns:w16sdtfl="http://schemas.microsoft.com/office/word/2024/wordml/sdtformatlock" xmlns:w16sdtdh="http://schemas.microsoft.com/office/word/2020/wordml/sdtdatahash" xmlns:w16du="http://schemas.microsoft.com/office/word/2023/wordml/word16du" xmlns:oel="http://schemas.microsoft.com/office/2019/extlst">
             <w:pict>
               <v:shape w14:anchorId="27F051FC" id="AutoShape 12" o:spid="_x0000_s1026" type="#_x0000_t32" style="position:absolute;margin-left:-.3pt;margin-top:1.45pt;width:467.95pt;height:0;z-index:251657216;visibility:visible;mso-wrap-style:square;mso-wrap-distance-left:9pt;mso-wrap-distance-top:0;mso-wrap-distance-right:9pt;mso-wrap-distance-bottom:0;mso-position-horizontal:absolute;mso-position-horizontal-relative:text;mso-position-vertical:absolute;mso-position-vertical-relative:text" o:gfxdata="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" strokeweight=".35281mm"/>
             </w:pict>

</xml_diff>